<commit_message>
shell for while case
</commit_message>
<xml_diff>
--- a/shell.docx
+++ b/shell.docx
@@ -1951,9 +1951,388 @@
         <w:pStyle w:val="a5"/>
         <w:ind w:left="360" w:firstLineChars="166" w:firstLine="349"/>
         <w:jc w:val="left"/>
-      </w:pPr>
-      <w:r>
-        <w:t xml:space="preserve">fi  </w:t>
+        <w:rPr>
+          <w:rFonts w:hint="eastAsia"/>
+        </w:rPr>
+      </w:pPr>
+      <w:r>
+        <w:t xml:space="preserve">fi </w:t>
+      </w:r>
+    </w:p>
+    <w:p>
+      <w:pPr>
+        <w:ind w:firstLineChars="98" w:firstLine="207"/>
+        <w:jc w:val="left"/>
+        <w:rPr>
+          <w:rFonts w:hint="eastAsia"/>
+          <w:b/>
+          <w:bCs/>
+        </w:rPr>
+      </w:pPr>
+      <w:r>
+        <w:rPr>
+          <w:rFonts w:hint="eastAsia"/>
+          <w:b/>
+          <w:bCs/>
+        </w:rPr>
+        <w:t>2</w:t>
+      </w:r>
+      <w:r>
+        <w:rPr>
+          <w:rFonts w:hint="eastAsia"/>
+          <w:b/>
+          <w:bCs/>
+        </w:rPr>
+        <w:t>）</w:t>
+      </w:r>
+      <w:r>
+        <w:rPr>
+          <w:b/>
+          <w:bCs/>
+        </w:rPr>
+        <w:t>最常用的简化</w:t>
+      </w:r>
+      <w:r>
+        <w:rPr>
+          <w:b/>
+          <w:bCs/>
+        </w:rPr>
+        <w:t>if</w:t>
+      </w:r>
+      <w:r>
+        <w:rPr>
+          <w:b/>
+          <w:bCs/>
+        </w:rPr>
+        <w:t>语句</w:t>
+      </w:r>
+      <w:r>
+        <w:rPr>
+          <w:rFonts w:hint="eastAsia"/>
+          <w:b/>
+          <w:bCs/>
+        </w:rPr>
+        <w:t>：</w:t>
+      </w:r>
+    </w:p>
+    <w:p>
+      <w:pPr>
+        <w:ind w:firstLineChars="199" w:firstLine="418"/>
+        <w:jc w:val="left"/>
+        <w:rPr>
+          <w:rFonts w:hint="eastAsia"/>
+        </w:rPr>
+      </w:pPr>
+      <w:r>
+        <w:rPr>
+          <w:rFonts w:hint="eastAsia"/>
+        </w:rPr>
+        <w:t>//</w:t>
+      </w:r>
+      <w:r>
+        <w:rPr>
+          <w:rFonts w:hint="eastAsia"/>
+        </w:rPr>
+        <w:t xml:space="preserve">   </w:t>
+      </w:r>
+      <w:r>
+        <w:rPr>
+          <w:rFonts w:hint="eastAsia"/>
+        </w:rPr>
+        <w:t xml:space="preserve">&amp;&amp; </w:t>
+      </w:r>
+      <w:r>
+        <w:rPr>
+          <w:rFonts w:hint="eastAsia"/>
+        </w:rPr>
+        <w:t>如果是“前面”，则“后面”</w:t>
+      </w:r>
+    </w:p>
+    <w:p>
+      <w:pPr>
+        <w:ind w:firstLineChars="100" w:firstLine="210"/>
+        <w:jc w:val="left"/>
+        <w:rPr>
+          <w:rFonts w:hint="eastAsia"/>
+        </w:rPr>
+      </w:pPr>
+      <w:r>
+        <w:rPr>
+          <w:rFonts w:hint="eastAsia"/>
+        </w:rPr>
+        <w:t>[ -f /var/run/dhcpd.pi</w:t>
+      </w:r>
+      <w:r>
+        <w:rPr>
+          <w:rFonts w:hint="eastAsia"/>
+        </w:rPr>
+        <w:t>d ] &amp;&amp; rm /var/run/dhcpd.pid  //</w:t>
+      </w:r>
+      <w:r>
+        <w:rPr>
+          <w:rFonts w:hint="eastAsia"/>
+        </w:rPr>
+        <w:t>检查文件是否存在，如果存在就删掉</w:t>
+      </w:r>
+    </w:p>
+    <w:p>
+      <w:pPr>
+        <w:ind w:firstLineChars="200" w:firstLine="420"/>
+        <w:jc w:val="left"/>
+        <w:rPr>
+          <w:rFonts w:hint="eastAsia"/>
+        </w:rPr>
+      </w:pPr>
+      <w:r>
+        <w:rPr>
+          <w:rFonts w:hint="eastAsia"/>
+        </w:rPr>
+        <w:t xml:space="preserve">//   </w:t>
+      </w:r>
+      <w:r>
+        <w:rPr>
+          <w:rFonts w:hint="eastAsia"/>
+        </w:rPr>
+        <w:t xml:space="preserve">||  </w:t>
+      </w:r>
+      <w:r>
+        <w:rPr>
+          <w:rFonts w:hint="eastAsia"/>
+        </w:rPr>
+        <w:t>如果不是“前面”，则后面</w:t>
+      </w:r>
+    </w:p>
+    <w:p>
+      <w:pPr>
+        <w:ind w:firstLineChars="100" w:firstLine="210"/>
+        <w:jc w:val="left"/>
+        <w:rPr>
+          <w:rFonts w:hint="eastAsia"/>
+        </w:rPr>
+      </w:pPr>
+      <w:r>
+        <w:rPr>
+          <w:rFonts w:hint="eastAsia"/>
+        </w:rPr>
+        <w:t xml:space="preserve">[ -f /usr/sbin/dhcpd ] || exit 0    </w:t>
+      </w:r>
+      <w:r>
+        <w:rPr>
+          <w:rFonts w:hint="eastAsia"/>
+        </w:rPr>
+        <w:t xml:space="preserve">               //</w:t>
+      </w:r>
+      <w:r>
+        <w:rPr>
+          <w:rFonts w:hint="eastAsia"/>
+        </w:rPr>
+        <w:t>检验文件是否存在，如果存在就退出</w:t>
+      </w:r>
+    </w:p>
+    <w:p>
+      <w:pPr>
+        <w:ind w:firstLineChars="100" w:firstLine="210"/>
+        <w:jc w:val="left"/>
+      </w:pPr>
+      <w:r>
+        <w:rPr>
+          <w:rFonts w:hint="eastAsia"/>
+        </w:rPr>
+        <w:t>3</w:t>
+      </w:r>
+      <w:r>
+        <w:rPr>
+          <w:rFonts w:hint="eastAsia"/>
+        </w:rPr>
+        <w:t>）</w:t>
+      </w:r>
+      <w:r>
+        <w:rPr>
+          <w:rFonts w:hint="eastAsia"/>
+        </w:rPr>
+        <w:t>以</w:t>
+      </w:r>
+      <w:r>
+        <w:rPr>
+          <w:rFonts w:hint="eastAsia"/>
+        </w:rPr>
+        <w:t xml:space="preserve">  test </w:t>
+      </w:r>
+      <w:r>
+        <w:rPr>
+          <w:rFonts w:hint="eastAsia"/>
+        </w:rPr>
+        <w:t>条件表达式</w:t>
+      </w:r>
+      <w:r>
+        <w:rPr>
+          <w:rFonts w:hint="eastAsia"/>
+        </w:rPr>
+        <w:t xml:space="preserve"> </w:t>
+      </w:r>
+      <w:r>
+        <w:rPr>
+          <w:rFonts w:hint="eastAsia"/>
+        </w:rPr>
+        <w:t>作为</w:t>
+      </w:r>
+      <w:r>
+        <w:rPr>
+          <w:rFonts w:hint="eastAsia"/>
+        </w:rPr>
+        <w:t>if</w:t>
+      </w:r>
+      <w:r>
+        <w:rPr>
+          <w:rFonts w:hint="eastAsia"/>
+        </w:rPr>
+        <w:t>条件</w:t>
+      </w:r>
+    </w:p>
+    <w:p>
+      <w:pPr>
+        <w:ind w:firstLineChars="250" w:firstLine="525"/>
+        <w:jc w:val="left"/>
+        <w:rPr>
+          <w:rFonts w:hint="eastAsia"/>
+        </w:rPr>
+      </w:pPr>
+      <w:r>
+        <w:rPr>
+          <w:rFonts w:hint="eastAsia"/>
+        </w:rPr>
+        <w:t xml:space="preserve">if test $num -eq 0      </w:t>
+      </w:r>
+      <w:r>
+        <w:rPr>
+          <w:rFonts w:hint="eastAsia"/>
+        </w:rPr>
+        <w:t>等价于</w:t>
+      </w:r>
+      <w:r>
+        <w:rPr>
+          <w:rFonts w:hint="eastAsia"/>
+        </w:rPr>
+        <w:t xml:space="preserve">   if [ $num </w:t>
+      </w:r>
+      <w:r>
+        <w:rPr>
+          <w:rFonts w:hint="eastAsia"/>
+        </w:rPr>
+        <w:t>–</w:t>
+      </w:r>
+      <w:r>
+        <w:rPr>
+          <w:rFonts w:hint="eastAsia"/>
+        </w:rPr>
+        <w:t>eq 0 ]</w:t>
+      </w:r>
+    </w:p>
+    <w:p>
+      <w:pPr>
+        <w:ind w:firstLineChars="250" w:firstLine="525"/>
+        <w:jc w:val="left"/>
+        <w:rPr>
+          <w:rFonts w:hint="eastAsia"/>
+        </w:rPr>
+      </w:pPr>
+      <w:r>
+        <w:rPr>
+          <w:rFonts w:hint="eastAsia"/>
+        </w:rPr>
+        <w:t>///</w:t>
+      </w:r>
+      <w:r>
+        <w:rPr>
+          <w:rFonts w:hint="eastAsia"/>
+          <w:color w:val="7030A0"/>
+        </w:rPr>
+        <w:t xml:space="preserve">test  </w:t>
+      </w:r>
+      <w:r>
+        <w:rPr>
+          <w:rFonts w:hint="eastAsia"/>
+          <w:color w:val="7030A0"/>
+        </w:rPr>
+        <w:t>表达式</w:t>
+      </w:r>
+      <w:r>
+        <w:rPr>
+          <w:rFonts w:hint="eastAsia"/>
+          <w:color w:val="7030A0"/>
+        </w:rPr>
+        <w:t>,</w:t>
+      </w:r>
+      <w:r>
+        <w:rPr>
+          <w:rFonts w:hint="eastAsia"/>
+          <w:color w:val="7030A0"/>
+        </w:rPr>
+        <w:t>没有</w:t>
+      </w:r>
+      <w:r>
+        <w:rPr>
+          <w:rFonts w:hint="eastAsia"/>
+          <w:color w:val="7030A0"/>
+        </w:rPr>
+        <w:t xml:space="preserve"> [  ]</w:t>
+      </w:r>
+    </w:p>
+    <w:p>
+      <w:pPr>
+        <w:ind w:leftChars="336" w:left="706"/>
+        <w:jc w:val="left"/>
+      </w:pPr>
+      <w:r>
+        <w:t xml:space="preserve">if test $num -eq 0                </w:t>
+      </w:r>
+    </w:p>
+    <w:p>
+      <w:pPr>
+        <w:ind w:leftChars="336" w:left="706"/>
+        <w:jc w:val="left"/>
+      </w:pPr>
+      <w:r>
+        <w:t>then</w:t>
+      </w:r>
+    </w:p>
+    <w:p>
+      <w:pPr>
+        <w:ind w:leftChars="336" w:left="706"/>
+        <w:jc w:val="left"/>
+      </w:pPr>
+      <w:r>
+        <w:t>echo "try again"</w:t>
+      </w:r>
+    </w:p>
+    <w:p>
+      <w:pPr>
+        <w:ind w:leftChars="336" w:left="706"/>
+        <w:jc w:val="left"/>
+      </w:pPr>
+      <w:r>
+        <w:t>else</w:t>
+      </w:r>
+    </w:p>
+    <w:p>
+      <w:pPr>
+        <w:ind w:leftChars="336" w:left="706"/>
+        <w:jc w:val="left"/>
+      </w:pPr>
+      <w:r>
+        <w:t>echo "good"</w:t>
+      </w:r>
+    </w:p>
+    <w:p>
+      <w:pPr>
+        <w:ind w:leftChars="336" w:left="706"/>
+        <w:jc w:val="left"/>
+        <w:rPr>
+          <w:rFonts w:hint="eastAsia"/>
+        </w:rPr>
+      </w:pPr>
+      <w:r>
+        <w:t>fi</w:t>
       </w:r>
     </w:p>
     <w:p>
@@ -2167,6 +2546,7 @@
           <w:sz w:val="20"/>
           <w:szCs w:val="20"/>
         </w:rPr>
+        <w:lastRenderedPageBreak/>
         <w:t>$@</w:t>
       </w:r>
       <w:r>
@@ -2472,7 +2852,6 @@
         <w:rPr>
           <w:rFonts w:hint="eastAsia"/>
         </w:rPr>
-        <w:lastRenderedPageBreak/>
         <w:t xml:space="preserve">-le      </w:t>
       </w:r>
       <w:r>
@@ -2761,7 +3140,95 @@
           <w:numId w:val="1"/>
         </w:numPr>
         <w:ind w:firstLineChars="0"/>
-      </w:pPr>
+        <w:rPr>
+          <w:rFonts w:hint="eastAsia"/>
+        </w:rPr>
+      </w:pPr>
+      <w:r>
+        <w:rPr>
+          <w:rFonts w:hint="eastAsia"/>
+        </w:rPr>
+        <w:t>字符串</w:t>
+      </w:r>
+      <w:r>
+        <w:rPr>
+          <w:rFonts w:hint="eastAsia"/>
+        </w:rPr>
+        <w:t>操作</w:t>
+      </w:r>
+    </w:p>
+    <w:p>
+      <w:pPr>
+        <w:pStyle w:val="a5"/>
+        <w:ind w:left="360" w:firstLineChars="0" w:firstLine="0"/>
+      </w:pPr>
+      <w:r>
+        <w:rPr>
+          <w:rFonts w:hint="eastAsia"/>
+          <w:color w:val="7030A0"/>
+        </w:rPr>
+        <w:t>1)</w:t>
+      </w:r>
+      <w:r>
+        <w:rPr>
+          <w:rFonts w:hint="eastAsia"/>
+          <w:color w:val="7030A0"/>
+        </w:rPr>
+        <w:t>$</w:t>
+      </w:r>
+      <w:r>
+        <w:rPr>
+          <w:rFonts w:hint="eastAsia"/>
+          <w:color w:val="7030A0"/>
+        </w:rPr>
+        <w:t>{ }</w:t>
+      </w:r>
+      <w:r>
+        <w:rPr>
+          <w:rFonts w:hint="eastAsia"/>
+          <w:color w:val="7030A0"/>
+        </w:rPr>
+        <w:t>的一些特异功能</w:t>
+      </w:r>
+      <w:r>
+        <w:rPr>
+          <w:rFonts w:hint="eastAsia"/>
+        </w:rPr>
+        <w:t>：</w:t>
+      </w:r>
+    </w:p>
+    <w:p>
+      <w:pPr>
+        <w:pStyle w:val="a5"/>
+        <w:ind w:left="360" w:firstLineChars="0" w:firstLine="0"/>
+      </w:pPr>
+      <w:r>
+        <w:rPr>
+          <w:rFonts w:hint="eastAsia"/>
+        </w:rPr>
+        <w:t>假设我们定义了一个变量为：</w:t>
+      </w:r>
+    </w:p>
+    <w:p>
+      <w:pPr>
+        <w:pStyle w:val="a5"/>
+        <w:ind w:left="360" w:firstLineChars="0" w:firstLine="0"/>
+      </w:pPr>
+      <w:r>
+        <w:t>file=/dir1/dir2/dir3/my.file.txt</w:t>
+      </w:r>
+    </w:p>
+    <w:p>
+      <w:pPr>
+        <w:pStyle w:val="a5"/>
+        <w:ind w:left="360" w:firstLineChars="0" w:firstLine="0"/>
+      </w:pPr>
+      <w:r>
+        <w:rPr>
+          <w:rFonts w:hint="eastAsia"/>
+        </w:rPr>
+        <w:t>我们可以用</w:t>
+      </w:r>
       <w:r>
         <w:rPr>
           <w:rFonts w:hint="eastAsia"/>
@@ -2772,7 +3239,307 @@
         <w:rPr>
           <w:rFonts w:hint="eastAsia"/>
         </w:rPr>
-        <w:t>的一些特异功能：</w:t>
+        <w:t>分别替换获得不同的值：</w:t>
+      </w:r>
+    </w:p>
+    <w:p>
+      <w:pPr>
+        <w:pStyle w:val="a5"/>
+        <w:ind w:left="360" w:firstLineChars="98" w:firstLine="206"/>
+      </w:pPr>
+      <w:r>
+        <w:rPr>
+          <w:rFonts w:hint="eastAsia"/>
+        </w:rPr>
+        <w:t>${file#*/}</w:t>
+      </w:r>
+      <w:r>
+        <w:rPr>
+          <w:rFonts w:hint="eastAsia"/>
+        </w:rPr>
+        <w:t>：拿掉第一条</w:t>
+      </w:r>
+      <w:r>
+        <w:rPr>
+          <w:rFonts w:hint="eastAsia"/>
+        </w:rPr>
+        <w:t>/</w:t>
+      </w:r>
+      <w:r>
+        <w:rPr>
+          <w:rFonts w:hint="eastAsia"/>
+        </w:rPr>
+        <w:t>及其左边的字符串：</w:t>
+      </w:r>
+      <w:r>
+        <w:rPr>
+          <w:rFonts w:hint="eastAsia"/>
+        </w:rPr>
+        <w:t>dir1/dir2/dir3/my.file.txt</w:t>
+      </w:r>
+    </w:p>
+    <w:p>
+      <w:pPr>
+        <w:pStyle w:val="a5"/>
+        <w:ind w:left="360" w:firstLineChars="98" w:firstLine="206"/>
+      </w:pPr>
+      <w:r>
+        <w:rPr>
+          <w:rFonts w:hint="eastAsia"/>
+        </w:rPr>
+        <w:t>${file##*/}</w:t>
+      </w:r>
+      <w:r>
+        <w:rPr>
+          <w:rFonts w:hint="eastAsia"/>
+        </w:rPr>
+        <w:t>：拿掉最后一条</w:t>
+      </w:r>
+      <w:r>
+        <w:rPr>
+          <w:rFonts w:hint="eastAsia"/>
+        </w:rPr>
+        <w:t>/</w:t>
+      </w:r>
+      <w:r>
+        <w:rPr>
+          <w:rFonts w:hint="eastAsia"/>
+        </w:rPr>
+        <w:t>及其左边的字符串：</w:t>
+      </w:r>
+      <w:r>
+        <w:rPr>
+          <w:rFonts w:hint="eastAsia"/>
+        </w:rPr>
+        <w:t>my.file.txt</w:t>
+      </w:r>
+    </w:p>
+    <w:p>
+      <w:pPr>
+        <w:pStyle w:val="a5"/>
+        <w:ind w:left="360" w:firstLineChars="98" w:firstLine="206"/>
+      </w:pPr>
+      <w:r>
+        <w:rPr>
+          <w:rFonts w:hint="eastAsia"/>
+        </w:rPr>
+        <w:t>${file#*.}</w:t>
+      </w:r>
+      <w:r>
+        <w:rPr>
+          <w:rFonts w:hint="eastAsia"/>
+        </w:rPr>
+        <w:t>：拿掉第一个</w:t>
+      </w:r>
+      <w:r>
+        <w:rPr>
+          <w:rFonts w:hint="eastAsia"/>
+        </w:rPr>
+        <w:t xml:space="preserve">.  </w:t>
+      </w:r>
+      <w:r>
+        <w:rPr>
+          <w:rFonts w:hint="eastAsia"/>
+        </w:rPr>
+        <w:t>及其左边的字符串：</w:t>
+      </w:r>
+      <w:r>
+        <w:rPr>
+          <w:rFonts w:hint="eastAsia"/>
+        </w:rPr>
+        <w:t>file.txt</w:t>
+      </w:r>
+    </w:p>
+    <w:p>
+      <w:pPr>
+        <w:pStyle w:val="a5"/>
+        <w:ind w:left="360" w:firstLineChars="98" w:firstLine="206"/>
+      </w:pPr>
+      <w:r>
+        <w:rPr>
+          <w:rFonts w:hint="eastAsia"/>
+        </w:rPr>
+        <w:t>${file##*.}</w:t>
+      </w:r>
+      <w:r>
+        <w:rPr>
+          <w:rFonts w:hint="eastAsia"/>
+        </w:rPr>
+        <w:t>：拿掉最后一个</w:t>
+      </w:r>
+      <w:r>
+        <w:rPr>
+          <w:rFonts w:hint="eastAsia"/>
+        </w:rPr>
+        <w:t xml:space="preserve">.  </w:t>
+      </w:r>
+      <w:r>
+        <w:rPr>
+          <w:rFonts w:hint="eastAsia"/>
+        </w:rPr>
+        <w:t>及其左边的字符串：</w:t>
+      </w:r>
+      <w:r>
+        <w:rPr>
+          <w:rFonts w:hint="eastAsia"/>
+        </w:rPr>
+        <w:t>txt</w:t>
+      </w:r>
+    </w:p>
+    <w:p>
+      <w:pPr>
+        <w:pStyle w:val="a5"/>
+        <w:ind w:left="360" w:firstLineChars="98" w:firstLine="206"/>
+      </w:pPr>
+      <w:r>
+        <w:rPr>
+          <w:rFonts w:hint="eastAsia"/>
+        </w:rPr>
+        <w:t>${file%/*}</w:t>
+      </w:r>
+      <w:r>
+        <w:rPr>
+          <w:rFonts w:hint="eastAsia"/>
+        </w:rPr>
+        <w:t>：拿掉最后条</w:t>
+      </w:r>
+      <w:r>
+        <w:rPr>
+          <w:rFonts w:hint="eastAsia"/>
+        </w:rPr>
+        <w:t>/</w:t>
+      </w:r>
+      <w:r>
+        <w:rPr>
+          <w:rFonts w:hint="eastAsia"/>
+        </w:rPr>
+        <w:t>及其右边的字符串：</w:t>
+      </w:r>
+      <w:r>
+        <w:rPr>
+          <w:rFonts w:hint="eastAsia"/>
+        </w:rPr>
+        <w:t>/dir1/dir2/dir3</w:t>
+      </w:r>
+    </w:p>
+    <w:p>
+      <w:pPr>
+        <w:pStyle w:val="a5"/>
+        <w:ind w:left="360" w:firstLineChars="98" w:firstLine="206"/>
+      </w:pPr>
+      <w:r>
+        <w:rPr>
+          <w:rFonts w:hint="eastAsia"/>
+        </w:rPr>
+        <w:t>${file%%/*}</w:t>
+      </w:r>
+      <w:r>
+        <w:rPr>
+          <w:rFonts w:hint="eastAsia"/>
+        </w:rPr>
+        <w:t>：拿掉第一条</w:t>
+      </w:r>
+      <w:r>
+        <w:rPr>
+          <w:rFonts w:hint="eastAsia"/>
+        </w:rPr>
+        <w:t>/</w:t>
+      </w:r>
+      <w:r>
+        <w:rPr>
+          <w:rFonts w:hint="eastAsia"/>
+        </w:rPr>
+        <w:t>及其右边的字符串：</w:t>
+      </w:r>
+      <w:r>
+        <w:rPr>
+          <w:rFonts w:hint="eastAsia"/>
+        </w:rPr>
+        <w:t>(</w:t>
+      </w:r>
+      <w:r>
+        <w:rPr>
+          <w:rFonts w:hint="eastAsia"/>
+        </w:rPr>
+        <w:t>空值</w:t>
+      </w:r>
+      <w:r>
+        <w:rPr>
+          <w:rFonts w:hint="eastAsia"/>
+        </w:rPr>
+        <w:t>)</w:t>
+      </w:r>
+    </w:p>
+    <w:p>
+      <w:pPr>
+        <w:pStyle w:val="a5"/>
+        <w:ind w:left="360" w:firstLineChars="98" w:firstLine="206"/>
+      </w:pPr>
+      <w:r>
+        <w:rPr>
+          <w:rFonts w:hint="eastAsia"/>
+        </w:rPr>
+        <w:t>${file%.*}</w:t>
+      </w:r>
+      <w:r>
+        <w:rPr>
+          <w:rFonts w:hint="eastAsia"/>
+        </w:rPr>
+        <w:t>：拿掉最后一个</w:t>
+      </w:r>
+      <w:r>
+        <w:rPr>
+          <w:rFonts w:hint="eastAsia"/>
+        </w:rPr>
+        <w:t xml:space="preserve">.  </w:t>
+      </w:r>
+      <w:r>
+        <w:rPr>
+          <w:rFonts w:hint="eastAsia"/>
+        </w:rPr>
+        <w:t>及其右边的字符串：</w:t>
+      </w:r>
+      <w:r>
+        <w:rPr>
+          <w:rFonts w:hint="eastAsia"/>
+        </w:rPr>
+        <w:t>/dir1/dir2/dir3/my.file</w:t>
+      </w:r>
+    </w:p>
+    <w:p>
+      <w:pPr>
+        <w:pStyle w:val="a5"/>
+        <w:ind w:left="360" w:firstLineChars="98" w:firstLine="206"/>
+      </w:pPr>
+      <w:r>
+        <w:rPr>
+          <w:rFonts w:hint="eastAsia"/>
+        </w:rPr>
+        <w:t>${file%%.*}</w:t>
+      </w:r>
+      <w:r>
+        <w:rPr>
+          <w:rFonts w:hint="eastAsia"/>
+        </w:rPr>
+        <w:t>：拿掉第一个</w:t>
+      </w:r>
+      <w:r>
+        <w:rPr>
+          <w:rFonts w:hint="eastAsia"/>
+        </w:rPr>
+        <w:t xml:space="preserve">.  </w:t>
+      </w:r>
+      <w:r>
+        <w:rPr>
+          <w:rFonts w:hint="eastAsia"/>
+        </w:rPr>
+        <w:t>及其右边的字符串：</w:t>
+      </w:r>
+      <w:r>
+        <w:rPr>
+          <w:rFonts w:hint="eastAsia"/>
+        </w:rPr>
+        <w:t>/dir1/dir2/dir3/my</w:t>
       </w:r>
     </w:p>
     <w:p>
@@ -2784,7 +3551,167 @@
         <w:rPr>
           <w:rFonts w:hint="eastAsia"/>
         </w:rPr>
-        <w:t>假设我们定义了一个变量为：</w:t>
+        <w:t>记忆的方法为：</w:t>
+      </w:r>
+    </w:p>
+    <w:p>
+      <w:pPr>
+        <w:pStyle w:val="a5"/>
+        <w:ind w:left="360" w:firstLineChars="98" w:firstLine="206"/>
+        <w:rPr>
+          <w:color w:val="00B0F0"/>
+        </w:rPr>
+      </w:pPr>
+      <w:r>
+        <w:rPr>
+          <w:rFonts w:hint="eastAsia"/>
+          <w:color w:val="00B0F0"/>
+        </w:rPr>
+        <w:t>#</w:t>
+      </w:r>
+      <w:r>
+        <w:rPr>
+          <w:rFonts w:hint="eastAsia"/>
+          <w:color w:val="00B0F0"/>
+        </w:rPr>
+        <w:t>是去掉左边</w:t>
+      </w:r>
+      <w:r>
+        <w:rPr>
+          <w:rFonts w:hint="eastAsia"/>
+          <w:color w:val="00B0F0"/>
+        </w:rPr>
+        <w:t>(</w:t>
+      </w:r>
+      <w:r>
+        <w:rPr>
+          <w:rFonts w:hint="eastAsia"/>
+          <w:color w:val="00B0F0"/>
+        </w:rPr>
+        <w:t>在鉴盘上</w:t>
+      </w:r>
+      <w:r>
+        <w:rPr>
+          <w:rFonts w:hint="eastAsia"/>
+          <w:color w:val="00B0F0"/>
+        </w:rPr>
+        <w:t>#</w:t>
+      </w:r>
+      <w:r>
+        <w:rPr>
+          <w:rFonts w:hint="eastAsia"/>
+          <w:color w:val="00B0F0"/>
+        </w:rPr>
+        <w:t>在</w:t>
+      </w:r>
+      <w:r>
+        <w:rPr>
+          <w:rFonts w:hint="eastAsia"/>
+          <w:color w:val="00B0F0"/>
+        </w:rPr>
+        <w:t>$</w:t>
+      </w:r>
+      <w:r>
+        <w:rPr>
+          <w:rFonts w:hint="eastAsia"/>
+          <w:color w:val="00B0F0"/>
+        </w:rPr>
+        <w:t>之左边</w:t>
+      </w:r>
+      <w:r>
+        <w:rPr>
+          <w:rFonts w:hint="eastAsia"/>
+          <w:color w:val="00B0F0"/>
+        </w:rPr>
+        <w:t>)</w:t>
+      </w:r>
+    </w:p>
+    <w:p>
+      <w:pPr>
+        <w:pStyle w:val="a5"/>
+        <w:ind w:left="360" w:firstLineChars="98" w:firstLine="206"/>
+        <w:rPr>
+          <w:color w:val="00B0F0"/>
+        </w:rPr>
+      </w:pPr>
+      <w:r>
+        <w:rPr>
+          <w:rFonts w:hint="eastAsia"/>
+          <w:color w:val="00B0F0"/>
+        </w:rPr>
+        <w:t>%</w:t>
+      </w:r>
+      <w:r>
+        <w:rPr>
+          <w:rFonts w:hint="eastAsia"/>
+          <w:color w:val="00B0F0"/>
+        </w:rPr>
+        <w:t>是去掉右边</w:t>
+      </w:r>
+      <w:r>
+        <w:rPr>
+          <w:rFonts w:hint="eastAsia"/>
+          <w:color w:val="00B0F0"/>
+        </w:rPr>
+        <w:t>(</w:t>
+      </w:r>
+      <w:r>
+        <w:rPr>
+          <w:rFonts w:hint="eastAsia"/>
+          <w:color w:val="00B0F0"/>
+        </w:rPr>
+        <w:t>在鉴盘上</w:t>
+      </w:r>
+      <w:r>
+        <w:rPr>
+          <w:rFonts w:hint="eastAsia"/>
+          <w:color w:val="00B0F0"/>
+        </w:rPr>
+        <w:t>%</w:t>
+      </w:r>
+      <w:r>
+        <w:rPr>
+          <w:rFonts w:hint="eastAsia"/>
+          <w:color w:val="00B0F0"/>
+        </w:rPr>
+        <w:t>在</w:t>
+      </w:r>
+      <w:r>
+        <w:rPr>
+          <w:rFonts w:hint="eastAsia"/>
+          <w:color w:val="00B0F0"/>
+        </w:rPr>
+        <w:t>$</w:t>
+      </w:r>
+      <w:r>
+        <w:rPr>
+          <w:rFonts w:hint="eastAsia"/>
+          <w:color w:val="00B0F0"/>
+        </w:rPr>
+        <w:t>之右边</w:t>
+      </w:r>
+      <w:r>
+        <w:rPr>
+          <w:rFonts w:hint="eastAsia"/>
+          <w:color w:val="00B0F0"/>
+        </w:rPr>
+        <w:t>)</w:t>
+      </w:r>
+    </w:p>
+    <w:p>
+      <w:pPr>
+        <w:pStyle w:val="a5"/>
+        <w:ind w:left="360" w:firstLineChars="98" w:firstLine="206"/>
+        <w:rPr>
+          <w:color w:val="00B0F0"/>
+        </w:rPr>
+      </w:pPr>
+      <w:r>
+        <w:rPr>
+          <w:rFonts w:hint="eastAsia"/>
+          <w:color w:val="00B0F0"/>
+        </w:rPr>
+        <w:t>单一符号是最小匹配﹔两个符号是最大匹配。</w:t>
       </w:r>
     </w:p>
     <w:p>
@@ -2793,587 +3720,338 @@
         <w:ind w:left="360" w:firstLineChars="0" w:firstLine="0"/>
       </w:pPr>
       <w:r>
-        <w:t>file=/dir1/dir2/dir3/my.file.txt</w:t>
+        <w:rPr>
+          <w:rFonts w:hint="eastAsia"/>
+        </w:rPr>
+        <w:t>${file:0:5}</w:t>
+      </w:r>
+      <w:r>
+        <w:rPr>
+          <w:rFonts w:hint="eastAsia"/>
+        </w:rPr>
+        <w:t>：提取最左边的</w:t>
+      </w:r>
+      <w:r>
+        <w:rPr>
+          <w:rFonts w:hint="eastAsia"/>
+        </w:rPr>
+        <w:t>5</w:t>
+      </w:r>
+      <w:r>
+        <w:rPr>
+          <w:rFonts w:hint="eastAsia"/>
+        </w:rPr>
+        <w:t>个字节：</w:t>
+      </w:r>
+      <w:r>
+        <w:rPr>
+          <w:rFonts w:hint="eastAsia"/>
+        </w:rPr>
+        <w:t>/dir1</w:t>
       </w:r>
     </w:p>
     <w:p>
       <w:pPr>
         <w:pStyle w:val="a5"/>
         <w:ind w:left="360" w:firstLineChars="0" w:firstLine="0"/>
-      </w:pPr>
-      <w:r>
-        <w:rPr>
-          <w:rFonts w:hint="eastAsia"/>
-        </w:rPr>
-        <w:t>我们可以用</w:t>
-      </w:r>
-      <w:r>
-        <w:rPr>
-          <w:rFonts w:hint="eastAsia"/>
-        </w:rPr>
-        <w:t>${ }</w:t>
-      </w:r>
-      <w:r>
-        <w:rPr>
-          <w:rFonts w:hint="eastAsia"/>
-        </w:rPr>
-        <w:t>分别替换获得不同的值：</w:t>
-      </w:r>
-    </w:p>
-    <w:p>
-      <w:pPr>
-        <w:pStyle w:val="a5"/>
-        <w:ind w:left="360" w:firstLineChars="98" w:firstLine="206"/>
-      </w:pPr>
-      <w:r>
-        <w:rPr>
-          <w:rFonts w:hint="eastAsia"/>
-        </w:rPr>
-        <w:t>${file#*/}</w:t>
-      </w:r>
-      <w:r>
-        <w:rPr>
-          <w:rFonts w:hint="eastAsia"/>
-        </w:rPr>
-        <w:t>：拿掉第一条</w:t>
-      </w:r>
-      <w:r>
-        <w:rPr>
-          <w:rFonts w:hint="eastAsia"/>
-        </w:rPr>
-        <w:t>/</w:t>
-      </w:r>
-      <w:r>
-        <w:rPr>
-          <w:rFonts w:hint="eastAsia"/>
-        </w:rPr>
-        <w:t>及其左边的字符串：</w:t>
-      </w:r>
-      <w:r>
-        <w:rPr>
-          <w:rFonts w:hint="eastAsia"/>
-        </w:rPr>
-        <w:t>dir1/dir2/dir3/my.file.txt</w:t>
-      </w:r>
-    </w:p>
-    <w:p>
-      <w:pPr>
-        <w:pStyle w:val="a5"/>
-        <w:ind w:left="360" w:firstLineChars="98" w:firstLine="206"/>
-      </w:pPr>
-      <w:r>
-        <w:rPr>
-          <w:rFonts w:hint="eastAsia"/>
-        </w:rPr>
-        <w:t>${file##*/}</w:t>
-      </w:r>
-      <w:r>
-        <w:rPr>
-          <w:rFonts w:hint="eastAsia"/>
-        </w:rPr>
-        <w:t>：拿掉最后一条</w:t>
-      </w:r>
-      <w:r>
-        <w:rPr>
-          <w:rFonts w:hint="eastAsia"/>
-        </w:rPr>
-        <w:t>/</w:t>
-      </w:r>
-      <w:r>
-        <w:rPr>
-          <w:rFonts w:hint="eastAsia"/>
-        </w:rPr>
-        <w:t>及其左边的字符串：</w:t>
-      </w:r>
-      <w:r>
-        <w:rPr>
-          <w:rFonts w:hint="eastAsia"/>
-        </w:rPr>
-        <w:t>my.file.txt</w:t>
-      </w:r>
-    </w:p>
-    <w:p>
-      <w:pPr>
-        <w:pStyle w:val="a5"/>
-        <w:ind w:left="360" w:firstLineChars="98" w:firstLine="206"/>
-      </w:pPr>
-      <w:r>
-        <w:rPr>
-          <w:rFonts w:hint="eastAsia"/>
-        </w:rPr>
-        <w:t>${file#*.}</w:t>
-      </w:r>
-      <w:r>
-        <w:rPr>
-          <w:rFonts w:hint="eastAsia"/>
-        </w:rPr>
-        <w:t>：拿掉第一个</w:t>
-      </w:r>
-      <w:r>
-        <w:rPr>
-          <w:rFonts w:hint="eastAsia"/>
-        </w:rPr>
-        <w:t xml:space="preserve">.  </w:t>
-      </w:r>
-      <w:r>
-        <w:rPr>
-          <w:rFonts w:hint="eastAsia"/>
-        </w:rPr>
-        <w:t>及其左边的字符串：</w:t>
-      </w:r>
-      <w:r>
-        <w:rPr>
-          <w:rFonts w:hint="eastAsia"/>
-        </w:rPr>
+        <w:rPr>
+          <w:rFonts w:hint="eastAsia"/>
+        </w:rPr>
+      </w:pPr>
+      <w:r>
+        <w:rPr>
+          <w:rFonts w:hint="eastAsia"/>
+        </w:rPr>
+        <w:t>${file:5:5}</w:t>
+      </w:r>
+      <w:r>
+        <w:rPr>
+          <w:rFonts w:hint="eastAsia"/>
+        </w:rPr>
+        <w:t>：提取第</w:t>
+      </w:r>
+      <w:r>
+        <w:rPr>
+          <w:rFonts w:hint="eastAsia"/>
+        </w:rPr>
+        <w:t>5</w:t>
+      </w:r>
+      <w:r>
+        <w:rPr>
+          <w:rFonts w:hint="eastAsia"/>
+        </w:rPr>
+        <w:t>个字节右边的连续</w:t>
+      </w:r>
+      <w:r>
+        <w:rPr>
+          <w:rFonts w:hint="eastAsia"/>
+        </w:rPr>
+        <w:t>5</w:t>
+      </w:r>
+      <w:r>
+        <w:rPr>
+          <w:rFonts w:hint="eastAsia"/>
+        </w:rPr>
+        <w:t>个字节：</w:t>
+      </w:r>
+      <w:r>
+        <w:rPr>
+          <w:rFonts w:hint="eastAsia"/>
+        </w:rPr>
+        <w:t>/dir2</w:t>
+      </w:r>
+    </w:p>
+    <w:p>
+      <w:pPr>
+        <w:pStyle w:val="a5"/>
+        <w:ind w:left="360" w:firstLineChars="0" w:firstLine="0"/>
+        <w:rPr>
+          <w:rFonts w:hint="eastAsia"/>
+        </w:rPr>
+      </w:pPr>
+      <w:r>
+        <w:rPr>
+          <w:rFonts w:hint="eastAsia"/>
+        </w:rPr>
+        <w:t>2)</w:t>
+      </w:r>
+      <w:r>
+        <w:rPr>
+          <w:rFonts w:hint="eastAsia"/>
+        </w:rPr>
+        <w:t xml:space="preserve"> </w:t>
+      </w:r>
+      <w:r>
+        <w:rPr>
+          <w:rFonts w:hint="eastAsia"/>
+        </w:rPr>
+        <w:t>从左边第几个字符开始以及字符的个数，用法为</w:t>
+      </w:r>
+      <w:r>
+        <w:rPr>
+          <w:rFonts w:hint="eastAsia"/>
+        </w:rPr>
+        <w:t>:start:</w:t>
+      </w:r>
+      <w:r>
+        <w:rPr>
+          <w:rFonts w:hint="eastAsia"/>
+        </w:rPr>
+        <w:t>start:</w:t>
+      </w:r>
+      <w:r>
+        <w:rPr>
+          <w:rFonts w:hint="eastAsia"/>
+        </w:rPr>
+        <w:t>len</w:t>
+      </w:r>
+    </w:p>
+    <w:p>
+      <w:pPr>
+        <w:pStyle w:val="a5"/>
+        <w:ind w:leftChars="269" w:left="565" w:firstLineChars="250" w:firstLine="525"/>
+        <w:rPr>
+          <w:rFonts w:hint="eastAsia"/>
+        </w:rPr>
+      </w:pPr>
+      <w:r>
+        <w:rPr>
+          <w:rFonts w:hint="eastAsia"/>
+        </w:rPr>
+        <w:t>${file:</w:t>
+      </w:r>
+      <w:r>
+        <w:rPr>
+          <w:rFonts w:hint="eastAsia"/>
+        </w:rPr>
+        <w:t>1</w:t>
+      </w:r>
+      <w:r>
+        <w:rPr>
+          <w:rFonts w:hint="eastAsia"/>
+        </w:rPr>
+        <w:t>:</w:t>
+      </w:r>
+      <w:r>
+        <w:rPr>
+          <w:rFonts w:hint="eastAsia"/>
+        </w:rPr>
+        <w:t>5</w:t>
+      </w:r>
+      <w:r>
+        <w:rPr>
+          <w:rFonts w:hint="eastAsia"/>
+        </w:rPr>
+        <w:t>}</w:t>
+      </w:r>
+      <w:r>
+        <w:rPr>
+          <w:rFonts w:hint="eastAsia"/>
+        </w:rPr>
+        <w:t xml:space="preserve">  ==&gt;</w:t>
+      </w:r>
+      <w:r>
+        <w:rPr>
+          <w:rFonts w:hint="eastAsia"/>
+        </w:rPr>
+        <w:t xml:space="preserve"> </w:t>
+      </w:r>
+      <w:r>
+        <w:t>dir1/</w:t>
+      </w:r>
+    </w:p>
+    <w:p>
+      <w:pPr>
+        <w:pStyle w:val="a5"/>
+        <w:ind w:leftChars="269" w:left="565" w:firstLineChars="0" w:firstLine="0"/>
+        <w:rPr>
+          <w:rFonts w:hint="eastAsia"/>
+        </w:rPr>
+      </w:pPr>
+      <w:r>
+        <w:rPr>
+          <w:rFonts w:hint="eastAsia"/>
+        </w:rPr>
+        <w:t>从左边第几个字符开始一直到结束，用法为</w:t>
+      </w:r>
+      <w:r>
+        <w:rPr>
+          <w:rFonts w:hint="eastAsia"/>
+        </w:rPr>
+        <w:t>:start</w:t>
+      </w:r>
+    </w:p>
+    <w:p>
+      <w:pPr>
+        <w:pStyle w:val="a5"/>
+        <w:ind w:leftChars="269" w:left="565" w:firstLineChars="250" w:firstLine="525"/>
+        <w:rPr>
+          <w:rFonts w:hint="eastAsia"/>
+        </w:rPr>
+      </w:pPr>
+      <w:r>
+        <w:rPr>
+          <w:rFonts w:hint="eastAsia"/>
+        </w:rPr>
+        <w:lastRenderedPageBreak/>
+        <w:t>${file:</w:t>
+      </w:r>
+      <w:r>
+        <w:rPr>
+          <w:rFonts w:hint="eastAsia"/>
+        </w:rPr>
+        <w:t>5</w:t>
+      </w:r>
+      <w:r>
+        <w:rPr>
+          <w:rFonts w:hint="eastAsia"/>
+        </w:rPr>
+        <w:t xml:space="preserve">}  ==&gt; </w:t>
+      </w:r>
+      <w:r>
+        <w:t>/dir2/dir3/my.file.txt</w:t>
+      </w:r>
+    </w:p>
+    <w:p>
+      <w:pPr>
+        <w:pStyle w:val="a5"/>
+        <w:ind w:leftChars="269" w:left="565" w:firstLineChars="0" w:firstLine="0"/>
+        <w:rPr>
+          <w:rFonts w:hint="eastAsia"/>
+        </w:rPr>
+      </w:pPr>
+      <w:r>
+        <w:rPr>
+          <w:rFonts w:hint="eastAsia"/>
+        </w:rPr>
+        <w:t>从右边第几个字符开始以及字符的个数，用法</w:t>
+      </w:r>
+      <w:r>
+        <w:rPr>
+          <w:rFonts w:hint="eastAsia"/>
+        </w:rPr>
+        <w:t>:0-start:len</w:t>
+      </w:r>
+    </w:p>
+    <w:p>
+      <w:pPr>
+        <w:pStyle w:val="a5"/>
+        <w:ind w:leftChars="269" w:left="565" w:firstLineChars="250" w:firstLine="525"/>
+        <w:rPr>
+          <w:rFonts w:hint="eastAsia"/>
+        </w:rPr>
+      </w:pPr>
+      <w:r>
+        <w:rPr>
+          <w:rFonts w:hint="eastAsia"/>
+        </w:rPr>
+        <w:t>${file:</w:t>
+      </w:r>
+      <w:r>
+        <w:rPr>
+          <w:rFonts w:hint="eastAsia"/>
+        </w:rPr>
+        <w:t>0-8:8</w:t>
+      </w:r>
+      <w:r>
+        <w:rPr>
+          <w:rFonts w:hint="eastAsia"/>
+        </w:rPr>
+        <w:t xml:space="preserve">}  ==&gt; </w:t>
+      </w:r>
+      <w:r>
         <w:t>file.txt</w:t>
       </w:r>
     </w:p>
     <w:p>
       <w:pPr>
         <w:pStyle w:val="a5"/>
-        <w:ind w:left="360" w:firstLineChars="98" w:firstLine="206"/>
-      </w:pPr>
-      <w:r>
-        <w:rPr>
-          <w:rFonts w:hint="eastAsia"/>
-        </w:rPr>
-        <w:t>${file##*.}</w:t>
-      </w:r>
-      <w:r>
-        <w:rPr>
-          <w:rFonts w:hint="eastAsia"/>
-        </w:rPr>
-        <w:t>：拿掉最后一个</w:t>
-      </w:r>
-      <w:r>
-        <w:rPr>
-          <w:rFonts w:hint="eastAsia"/>
-        </w:rPr>
-        <w:t xml:space="preserve">.  </w:t>
-      </w:r>
-      <w:r>
-        <w:rPr>
-          <w:rFonts w:hint="eastAsia"/>
-        </w:rPr>
-        <w:t>及其左边的字符串：</w:t>
-      </w:r>
-      <w:r>
-        <w:rPr>
-          <w:rFonts w:hint="eastAsia"/>
-        </w:rPr>
-        <w:t>txt</w:t>
-      </w:r>
-    </w:p>
-    <w:p>
-      <w:pPr>
-        <w:pStyle w:val="a5"/>
-        <w:ind w:left="360" w:firstLineChars="98" w:firstLine="206"/>
-      </w:pPr>
-      <w:r>
-        <w:rPr>
-          <w:rFonts w:hint="eastAsia"/>
-        </w:rPr>
-        <w:t>${file%/*}</w:t>
-      </w:r>
-      <w:r>
-        <w:rPr>
-          <w:rFonts w:hint="eastAsia"/>
-        </w:rPr>
-        <w:t>：拿掉最后条</w:t>
-      </w:r>
-      <w:r>
-        <w:rPr>
-          <w:rFonts w:hint="eastAsia"/>
-        </w:rPr>
-        <w:t>/</w:t>
-      </w:r>
-      <w:r>
-        <w:rPr>
-          <w:rFonts w:hint="eastAsia"/>
-        </w:rPr>
-        <w:t>及其右边的字符串：</w:t>
-      </w:r>
-      <w:r>
-        <w:rPr>
-          <w:rFonts w:hint="eastAsia"/>
-        </w:rPr>
-        <w:t>/dir1/dir2/dir3</w:t>
-      </w:r>
-    </w:p>
-    <w:p>
-      <w:pPr>
-        <w:pStyle w:val="a5"/>
-        <w:ind w:left="360" w:firstLineChars="98" w:firstLine="206"/>
-      </w:pPr>
-      <w:r>
-        <w:rPr>
-          <w:rFonts w:hint="eastAsia"/>
-        </w:rPr>
-        <w:t>${file%%/*}</w:t>
-      </w:r>
-      <w:r>
-        <w:rPr>
-          <w:rFonts w:hint="eastAsia"/>
-        </w:rPr>
-        <w:t>：拿掉第一条</w:t>
-      </w:r>
-      <w:r>
-        <w:rPr>
-          <w:rFonts w:hint="eastAsia"/>
-        </w:rPr>
-        <w:t>/</w:t>
-      </w:r>
-      <w:r>
-        <w:rPr>
-          <w:rFonts w:hint="eastAsia"/>
-        </w:rPr>
-        <w:t>及其右边的字符串：</w:t>
-      </w:r>
-      <w:r>
-        <w:rPr>
-          <w:rFonts w:hint="eastAsia"/>
-        </w:rPr>
-        <w:t>(</w:t>
-      </w:r>
-      <w:r>
-        <w:rPr>
-          <w:rFonts w:hint="eastAsia"/>
-        </w:rPr>
-        <w:t>空值</w:t>
-      </w:r>
-      <w:r>
-        <w:rPr>
-          <w:rFonts w:hint="eastAsia"/>
-        </w:rPr>
-        <w:t>)</w:t>
-      </w:r>
-    </w:p>
-    <w:p>
-      <w:pPr>
-        <w:pStyle w:val="a5"/>
-        <w:ind w:left="360" w:firstLineChars="98" w:firstLine="206"/>
-      </w:pPr>
-      <w:r>
-        <w:rPr>
-          <w:rFonts w:hint="eastAsia"/>
-        </w:rPr>
-        <w:t>${file%.*}</w:t>
-      </w:r>
-      <w:r>
-        <w:rPr>
-          <w:rFonts w:hint="eastAsia"/>
-        </w:rPr>
-        <w:t>：拿掉最后一个</w:t>
-      </w:r>
-      <w:r>
-        <w:rPr>
-          <w:rFonts w:hint="eastAsia"/>
-        </w:rPr>
-        <w:t xml:space="preserve">.  </w:t>
-      </w:r>
-      <w:r>
-        <w:rPr>
-          <w:rFonts w:hint="eastAsia"/>
-        </w:rPr>
-        <w:t>及其右边的字符串：</w:t>
-      </w:r>
-      <w:r>
-        <w:rPr>
-          <w:rFonts w:hint="eastAsia"/>
-        </w:rPr>
-        <w:t>/dir1/dir2/dir3/my.file</w:t>
-      </w:r>
-    </w:p>
-    <w:p>
-      <w:pPr>
-        <w:pStyle w:val="a5"/>
-        <w:ind w:left="360" w:firstLineChars="98" w:firstLine="206"/>
-      </w:pPr>
-      <w:r>
-        <w:rPr>
-          <w:rFonts w:hint="eastAsia"/>
-        </w:rPr>
-        <w:t>${file%%.*}</w:t>
-      </w:r>
-      <w:r>
-        <w:rPr>
-          <w:rFonts w:hint="eastAsia"/>
-        </w:rPr>
-        <w:t>：拿掉第一个</w:t>
-      </w:r>
-      <w:r>
-        <w:rPr>
-          <w:rFonts w:hint="eastAsia"/>
-        </w:rPr>
-        <w:t xml:space="preserve">.  </w:t>
-      </w:r>
-      <w:r>
-        <w:rPr>
-          <w:rFonts w:hint="eastAsia"/>
-        </w:rPr>
-        <w:t>及其右边的字符串：</w:t>
-      </w:r>
-      <w:r>
-        <w:rPr>
-          <w:rFonts w:hint="eastAsia"/>
-        </w:rPr>
-        <w:t>/dir1/dir2/dir3/my</w:t>
-      </w:r>
-    </w:p>
-    <w:p>
-      <w:pPr>
-        <w:pStyle w:val="a5"/>
-        <w:ind w:left="360" w:firstLineChars="0" w:firstLine="0"/>
-      </w:pPr>
-      <w:r>
-        <w:rPr>
-          <w:rFonts w:hint="eastAsia"/>
-        </w:rPr>
-        <w:t>记忆的方法为：</w:t>
-      </w:r>
-    </w:p>
-    <w:p>
-      <w:pPr>
-        <w:pStyle w:val="a5"/>
-        <w:ind w:left="360" w:firstLineChars="98" w:firstLine="206"/>
-        <w:rPr>
-          <w:color w:val="00B0F0"/>
-        </w:rPr>
-      </w:pPr>
-      <w:r>
-        <w:rPr>
-          <w:rFonts w:hint="eastAsia"/>
-          <w:color w:val="00B0F0"/>
-        </w:rPr>
-        <w:t>#</w:t>
-      </w:r>
-      <w:r>
-        <w:rPr>
-          <w:rFonts w:hint="eastAsia"/>
-          <w:color w:val="00B0F0"/>
-        </w:rPr>
-        <w:t>是去掉左边</w:t>
-      </w:r>
-      <w:r>
-        <w:rPr>
-          <w:rFonts w:hint="eastAsia"/>
-          <w:color w:val="00B0F0"/>
-        </w:rPr>
-        <w:t>(</w:t>
-      </w:r>
-      <w:r>
-        <w:rPr>
-          <w:rFonts w:hint="eastAsia"/>
-          <w:color w:val="00B0F0"/>
-        </w:rPr>
-        <w:t>在鉴盘上</w:t>
-      </w:r>
-      <w:r>
-        <w:rPr>
-          <w:rFonts w:hint="eastAsia"/>
-          <w:color w:val="00B0F0"/>
-        </w:rPr>
-        <w:t>#</w:t>
-      </w:r>
-      <w:r>
-        <w:rPr>
-          <w:rFonts w:hint="eastAsia"/>
-          <w:color w:val="00B0F0"/>
-        </w:rPr>
-        <w:t>在</w:t>
-      </w:r>
-      <w:r>
-        <w:rPr>
-          <w:rFonts w:hint="eastAsia"/>
-          <w:color w:val="00B0F0"/>
-        </w:rPr>
-        <w:t>$</w:t>
-      </w:r>
-      <w:r>
-        <w:rPr>
-          <w:rFonts w:hint="eastAsia"/>
-          <w:color w:val="00B0F0"/>
-        </w:rPr>
-        <w:t>之左边</w:t>
-      </w:r>
-      <w:r>
-        <w:rPr>
-          <w:rFonts w:hint="eastAsia"/>
-          <w:color w:val="00B0F0"/>
-        </w:rPr>
-        <w:t>)</w:t>
-      </w:r>
-    </w:p>
-    <w:p>
-      <w:pPr>
-        <w:pStyle w:val="a5"/>
-        <w:ind w:left="360" w:firstLineChars="98" w:firstLine="206"/>
-        <w:rPr>
-          <w:color w:val="00B0F0"/>
-        </w:rPr>
-      </w:pPr>
-      <w:r>
-        <w:rPr>
-          <w:rFonts w:hint="eastAsia"/>
-          <w:color w:val="00B0F0"/>
-        </w:rPr>
-        <w:t>%</w:t>
-      </w:r>
-      <w:r>
-        <w:rPr>
-          <w:rFonts w:hint="eastAsia"/>
-          <w:color w:val="00B0F0"/>
-        </w:rPr>
-        <w:t>是去掉右边</w:t>
-      </w:r>
-      <w:r>
-        <w:rPr>
-          <w:rFonts w:hint="eastAsia"/>
-          <w:color w:val="00B0F0"/>
-        </w:rPr>
-        <w:t>(</w:t>
-      </w:r>
-      <w:r>
-        <w:rPr>
-          <w:rFonts w:hint="eastAsia"/>
-          <w:color w:val="00B0F0"/>
-        </w:rPr>
-        <w:t>在鉴盘上</w:t>
-      </w:r>
-      <w:r>
-        <w:rPr>
-          <w:rFonts w:hint="eastAsia"/>
-          <w:color w:val="00B0F0"/>
-        </w:rPr>
-        <w:t>%</w:t>
-      </w:r>
-      <w:r>
-        <w:rPr>
-          <w:rFonts w:hint="eastAsia"/>
-          <w:color w:val="00B0F0"/>
-        </w:rPr>
-        <w:t>在</w:t>
-      </w:r>
-      <w:r>
-        <w:rPr>
-          <w:rFonts w:hint="eastAsia"/>
-          <w:color w:val="00B0F0"/>
-        </w:rPr>
-        <w:t>$</w:t>
-      </w:r>
-      <w:r>
-        <w:rPr>
-          <w:rFonts w:hint="eastAsia"/>
-          <w:color w:val="00B0F0"/>
-        </w:rPr>
-        <w:t>之右边</w:t>
-      </w:r>
-      <w:r>
-        <w:rPr>
-          <w:rFonts w:hint="eastAsia"/>
-          <w:color w:val="00B0F0"/>
-        </w:rPr>
-        <w:t>)</w:t>
-      </w:r>
-    </w:p>
-    <w:p>
-      <w:pPr>
-        <w:pStyle w:val="a5"/>
-        <w:ind w:left="360" w:firstLineChars="98" w:firstLine="206"/>
-        <w:rPr>
-          <w:color w:val="00B0F0"/>
-        </w:rPr>
-      </w:pPr>
-      <w:r>
-        <w:rPr>
-          <w:rFonts w:hint="eastAsia"/>
-          <w:color w:val="00B0F0"/>
-        </w:rPr>
-        <w:t>单一符号是最小匹配﹔两个符号是最大匹配。</w:t>
-      </w:r>
-    </w:p>
-    <w:p>
-      <w:pPr>
-        <w:pStyle w:val="a5"/>
-        <w:ind w:left="360" w:firstLineChars="0" w:firstLine="0"/>
-      </w:pPr>
-      <w:r>
-        <w:rPr>
-          <w:rFonts w:hint="eastAsia"/>
-        </w:rPr>
-        <w:t>${file:0:5}</w:t>
-      </w:r>
-      <w:r>
-        <w:rPr>
-          <w:rFonts w:hint="eastAsia"/>
-        </w:rPr>
-        <w:t>：提取最左边的</w:t>
-      </w:r>
-      <w:r>
-        <w:rPr>
-          <w:rFonts w:hint="eastAsia"/>
-        </w:rPr>
-        <w:t>5</w:t>
-      </w:r>
-      <w:r>
-        <w:rPr>
-          <w:rFonts w:hint="eastAsia"/>
-        </w:rPr>
-        <w:t>个字节：</w:t>
-      </w:r>
-      <w:r>
-        <w:rPr>
-          <w:rFonts w:hint="eastAsia"/>
-        </w:rPr>
-        <w:t>/dir1</w:t>
-      </w:r>
-    </w:p>
-    <w:p>
-      <w:pPr>
-        <w:pStyle w:val="a5"/>
-        <w:ind w:left="360" w:firstLineChars="0" w:firstLine="0"/>
-      </w:pPr>
-      <w:r>
-        <w:rPr>
-          <w:rFonts w:hint="eastAsia"/>
-        </w:rPr>
-        <w:t>${file:5:5}</w:t>
-      </w:r>
-      <w:r>
-        <w:rPr>
-          <w:rFonts w:hint="eastAsia"/>
-        </w:rPr>
-        <w:t>：提取第</w:t>
-      </w:r>
-      <w:r>
-        <w:rPr>
-          <w:rFonts w:hint="eastAsia"/>
-        </w:rPr>
-        <w:t>5</w:t>
-      </w:r>
-      <w:r>
-        <w:rPr>
-          <w:rFonts w:hint="eastAsia"/>
-        </w:rPr>
-        <w:t>个字节右边的连续</w:t>
-      </w:r>
-      <w:r>
-        <w:rPr>
-          <w:rFonts w:hint="eastAsia"/>
-        </w:rPr>
-        <w:t>5</w:t>
-      </w:r>
-      <w:r>
-        <w:rPr>
-          <w:rFonts w:hint="eastAsia"/>
-        </w:rPr>
-        <w:t>个字节：</w:t>
-      </w:r>
-      <w:r>
-        <w:rPr>
-          <w:rFonts w:hint="eastAsia"/>
-        </w:rPr>
-        <w:t>/dir2</w:t>
+        <w:ind w:leftChars="269" w:left="565" w:firstLineChars="0" w:firstLine="0"/>
+        <w:rPr>
+          <w:rFonts w:hint="eastAsia"/>
+        </w:rPr>
+      </w:pPr>
+      <w:r>
+        <w:rPr>
+          <w:rFonts w:hint="eastAsia"/>
+        </w:rPr>
+        <w:t>从右边第几个字符开始一直到结束，用法</w:t>
+      </w:r>
+      <w:r>
+        <w:rPr>
+          <w:rFonts w:hint="eastAsia"/>
+        </w:rPr>
+        <w:t>:0-start</w:t>
+      </w:r>
+    </w:p>
+    <w:p>
+      <w:pPr>
+        <w:pStyle w:val="a5"/>
+        <w:ind w:leftChars="269" w:left="565" w:firstLineChars="250" w:firstLine="525"/>
+        <w:rPr>
+          <w:rFonts w:hint="eastAsia"/>
+        </w:rPr>
+      </w:pPr>
+      <w:r>
+        <w:rPr>
+          <w:rFonts w:hint="eastAsia"/>
+        </w:rPr>
+        <w:t>${file:</w:t>
+      </w:r>
+      <w:r>
+        <w:rPr>
+          <w:rFonts w:hint="eastAsia"/>
+        </w:rPr>
+        <w:t>0-5</w:t>
+      </w:r>
+      <w:r>
+        <w:rPr>
+          <w:rFonts w:hint="eastAsia"/>
+        </w:rPr>
+        <w:t>}  ==&gt;</w:t>
+      </w:r>
+      <w:r>
+        <w:t>e.txt</w:t>
       </w:r>
     </w:p>
     <w:p>
@@ -3388,15 +4066,150 @@
       <w:r>
         <w:rPr>
           <w:rFonts w:hint="eastAsia"/>
-          <w:color w:val="FF0000"/>
-        </w:rPr>
-        <w:t>cd -</w:t>
-      </w:r>
-      <w:r>
-        <w:rPr>
-          <w:rFonts w:hint="eastAsia"/>
-        </w:rPr>
-        <w:t>是返回到上一次的工作目录</w:t>
+        </w:rPr>
+        <w:t>字符串操作（长度，读取，替换）</w:t>
+      </w:r>
+    </w:p>
+    <w:p>
+      <w:pPr>
+        <w:pStyle w:val="a5"/>
+        <w:ind w:left="360" w:firstLineChars="0" w:firstLine="0"/>
+      </w:pPr>
+      <w:r>
+        <w:t>test=” c:/windows/boot.ini”</w:t>
+      </w:r>
+    </w:p>
+    <w:p>
+      <w:pPr>
+        <w:pStyle w:val="a5"/>
+        <w:numPr>
+          <w:ilvl w:val="0"/>
+          <w:numId w:val="3"/>
+        </w:numPr>
+        <w:ind w:left="709" w:firstLineChars="0" w:hanging="349"/>
+      </w:pPr>
+      <w:r>
+        <w:rPr>
+          <w:rFonts w:hint="eastAsia"/>
+        </w:rPr>
+        <w:t xml:space="preserve">${#string} </w:t>
+      </w:r>
+      <w:r>
+        <w:rPr>
+          <w:rFonts w:hint="eastAsia"/>
+        </w:rPr>
+        <w:tab/>
+        <w:t xml:space="preserve">     //$string</w:t>
+      </w:r>
+      <w:r>
+        <w:rPr>
+          <w:rFonts w:hint="eastAsia"/>
+        </w:rPr>
+        <w:t>的长度</w:t>
+      </w:r>
+    </w:p>
+    <w:p>
+      <w:pPr>
+        <w:pStyle w:val="a5"/>
+        <w:numPr>
+          <w:ilvl w:val="0"/>
+          <w:numId w:val="3"/>
+        </w:numPr>
+        <w:ind w:firstLineChars="0"/>
+      </w:pPr>
+      <w:r>
+        <w:rPr>
+          <w:rFonts w:hint="eastAsia"/>
+        </w:rPr>
+        <w:t xml:space="preserve">${string/substring/replacement} </w:t>
+      </w:r>
+      <w:r>
+        <w:rPr>
+          <w:rFonts w:hint="eastAsia"/>
+        </w:rPr>
+        <w:tab/>
+      </w:r>
+      <w:r>
+        <w:rPr>
+          <w:rFonts w:hint="eastAsia"/>
+        </w:rPr>
+        <w:t xml:space="preserve">    </w:t>
+      </w:r>
+    </w:p>
+    <w:p>
+      <w:pPr>
+        <w:pStyle w:val="a5"/>
+        <w:ind w:leftChars="371" w:left="779" w:firstLineChars="250" w:firstLine="525"/>
+      </w:pPr>
+      <w:r>
+        <w:rPr>
+          <w:rFonts w:hint="eastAsia"/>
+        </w:rPr>
+        <w:t>//</w:t>
+      </w:r>
+      <w:r>
+        <w:rPr>
+          <w:rFonts w:hint="eastAsia"/>
+        </w:rPr>
+        <w:t>使用</w:t>
+      </w:r>
+      <w:r>
+        <w:rPr>
+          <w:rFonts w:hint="eastAsia"/>
+        </w:rPr>
+        <w:t xml:space="preserve">$replacement, </w:t>
+      </w:r>
+      <w:r>
+        <w:rPr>
+          <w:rFonts w:hint="eastAsia"/>
+        </w:rPr>
+        <w:t>来代替第一个匹配的</w:t>
+      </w:r>
+      <w:r>
+        <w:rPr>
+          <w:rFonts w:hint="eastAsia"/>
+        </w:rPr>
+        <w:t>$substring</w:t>
+      </w:r>
+    </w:p>
+    <w:p>
+      <w:pPr>
+        <w:pStyle w:val="a5"/>
+        <w:ind w:leftChars="371" w:left="779" w:firstLineChars="250" w:firstLine="525"/>
+      </w:pPr>
+      <w:r>
+        <w:t>echo ${test/\//\\}</w:t>
+      </w:r>
+      <w:r>
+        <w:rPr>
+          <w:rFonts w:hint="eastAsia"/>
+        </w:rPr>
+        <w:t xml:space="preserve">    ==&gt; </w:t>
+      </w:r>
+      <w:r>
+        <w:rPr>
+          <w:rFonts w:hint="eastAsia"/>
+        </w:rPr>
+        <w:t xml:space="preserve">  </w:t>
+      </w:r>
+      <w:r>
+        <w:t>c:\windows/boot.ini</w:t>
+      </w:r>
+    </w:p>
+    <w:p>
+      <w:pPr>
+        <w:pStyle w:val="a5"/>
+        <w:numPr>
+          <w:ilvl w:val="0"/>
+          <w:numId w:val="3"/>
+        </w:numPr>
+        <w:ind w:firstLineChars="0"/>
+      </w:pPr>
+      <w:r>
+        <w:rPr>
+          <w:rFonts w:hint="eastAsia"/>
+        </w:rPr>
+        <w:t>oth</w:t>
       </w:r>
     </w:p>
     <w:p>
@@ -3411,135 +4224,15 @@
       <w:r>
         <w:rPr>
           <w:rFonts w:hint="eastAsia"/>
-        </w:rPr>
-        <w:t>shell</w:t>
-      </w:r>
-      <w:r>
-        <w:rPr>
-          <w:rFonts w:hint="eastAsia"/>
           <w:color w:val="FF0000"/>
         </w:rPr>
-        <w:t>读文件</w:t>
-      </w:r>
-      <w:r>
-        <w:rPr>
-          <w:rFonts w:hint="eastAsia"/>
-        </w:rPr>
-        <w:t>的方法</w:t>
-      </w:r>
-    </w:p>
-    <w:p>
-      <w:pPr>
-        <w:pStyle w:val="a5"/>
-        <w:ind w:left="360" w:firstLineChars="98" w:firstLine="206"/>
-      </w:pPr>
-      <w:r>
-        <w:rPr>
-          <w:rFonts w:hint="eastAsia"/>
-        </w:rPr>
-        <w:t>1</w:t>
-      </w:r>
-      <w:r>
-        <w:rPr>
-          <w:rFonts w:hint="eastAsia"/>
-        </w:rPr>
-        <w:t>）管道的方式：</w:t>
-      </w:r>
-    </w:p>
-    <w:p>
-      <w:pPr>
-        <w:pStyle w:val="a5"/>
-        <w:ind w:left="360" w:firstLineChars="98" w:firstLine="206"/>
-      </w:pPr>
-      <w:r>
-        <w:t>cat /sites/linuxpig.com.txt |while read LINE</w:t>
-      </w:r>
-    </w:p>
-    <w:p>
-      <w:pPr>
-        <w:pStyle w:val="a5"/>
-        <w:ind w:left="360" w:firstLineChars="98" w:firstLine="206"/>
-      </w:pPr>
-      <w:r>
-        <w:t>do</w:t>
-      </w:r>
-    </w:p>
-    <w:p>
-      <w:pPr>
-        <w:pStyle w:val="a5"/>
-        <w:ind w:left="360" w:firstLineChars="98" w:firstLine="206"/>
-      </w:pPr>
-      <w:r>
-        <w:t xml:space="preserve">    echo $LINE</w:t>
-      </w:r>
-    </w:p>
-    <w:p>
-      <w:pPr>
-        <w:pStyle w:val="a5"/>
-        <w:ind w:left="360" w:firstLineChars="98" w:firstLine="206"/>
-      </w:pPr>
-      <w:r>
-        <w:t>done</w:t>
-      </w:r>
-    </w:p>
-    <w:p>
-      <w:pPr>
-        <w:pStyle w:val="a5"/>
-        <w:ind w:left="360" w:firstLineChars="98" w:firstLine="206"/>
-      </w:pPr>
-      <w:r>
-        <w:rPr>
-          <w:rFonts w:hint="eastAsia"/>
-        </w:rPr>
-        <w:t>2</w:t>
-      </w:r>
-      <w:r>
-        <w:rPr>
-          <w:rFonts w:hint="eastAsia"/>
-        </w:rPr>
-        <w:t>）利用重定向符</w:t>
-      </w:r>
-      <w:r>
-        <w:rPr>
-          <w:rFonts w:hint="eastAsia"/>
-        </w:rPr>
-        <w:t>&lt;</w:t>
-      </w:r>
-    </w:p>
-    <w:p>
-      <w:pPr>
-        <w:pStyle w:val="a5"/>
-        <w:ind w:left="360" w:firstLineChars="98" w:firstLine="206"/>
-      </w:pPr>
-      <w:r>
-        <w:t>while read LINE</w:t>
-      </w:r>
-    </w:p>
-    <w:p>
-      <w:pPr>
-        <w:pStyle w:val="a5"/>
-        <w:ind w:left="360" w:firstLineChars="98" w:firstLine="206"/>
-      </w:pPr>
-      <w:r>
-        <w:t>do</w:t>
-      </w:r>
-    </w:p>
-    <w:p>
-      <w:pPr>
-        <w:pStyle w:val="a5"/>
-        <w:ind w:left="360" w:firstLineChars="98" w:firstLine="206"/>
-      </w:pPr>
-      <w:r>
-        <w:t xml:space="preserve">    echo $LINE</w:t>
-      </w:r>
-    </w:p>
-    <w:p>
-      <w:pPr>
-        <w:pStyle w:val="a5"/>
-        <w:ind w:left="360" w:firstLineChars="98" w:firstLine="206"/>
-      </w:pPr>
-      <w:r>
-        <w:t>done &lt; /sites/linuxpig.com.txt</w:t>
+        <w:t>cd -</w:t>
+      </w:r>
+      <w:r>
+        <w:rPr>
+          <w:rFonts w:hint="eastAsia"/>
+        </w:rPr>
+        <w:t>是返回到上一次的工作目录</w:t>
       </w:r>
     </w:p>
     <w:p>
@@ -3554,33 +4247,31 @@
       <w:r>
         <w:rPr>
           <w:rFonts w:hint="eastAsia"/>
+        </w:rPr>
+        <w:t>shell</w:t>
+      </w:r>
+      <w:r>
+        <w:rPr>
+          <w:rFonts w:hint="eastAsia"/>
           <w:color w:val="FF0000"/>
         </w:rPr>
-        <w:t>数值计算</w:t>
-      </w:r>
-      <w:r>
-        <w:rPr>
-          <w:rFonts w:hint="eastAsia"/>
-        </w:rPr>
-        <w:t xml:space="preserve"> </w:t>
-      </w:r>
-    </w:p>
-    <w:p>
-      <w:pPr>
-        <w:pStyle w:val="a5"/>
-        <w:ind w:left="360" w:firstLineChars="0" w:firstLine="0"/>
-      </w:pPr>
-      <w:r>
-        <w:rPr>
-          <w:rFonts w:hint="eastAsia"/>
-          <w:color w:val="7030A0"/>
-        </w:rPr>
-        <w:t>方法</w:t>
-      </w:r>
-      <w:r>
-        <w:rPr>
-          <w:rFonts w:hint="eastAsia"/>
-          <w:color w:val="7030A0"/>
+        <w:t>读文件</w:t>
+      </w:r>
+      <w:r>
+        <w:rPr>
+          <w:rFonts w:hint="eastAsia"/>
+        </w:rPr>
+        <w:t>的方法</w:t>
+      </w:r>
+    </w:p>
+    <w:p>
+      <w:pPr>
+        <w:pStyle w:val="a5"/>
+        <w:ind w:left="360" w:firstLineChars="98" w:firstLine="206"/>
+      </w:pPr>
+      <w:r>
+        <w:rPr>
+          <w:rFonts w:hint="eastAsia"/>
         </w:rPr>
         <w:t>1</w:t>
       </w:r>
@@ -3588,78 +4279,53 @@
         <w:rPr>
           <w:rFonts w:hint="eastAsia"/>
         </w:rPr>
-        <w:t>：</w:t>
-      </w:r>
-      <w:r>
-        <w:rPr>
-          <w:rFonts w:hint="eastAsia"/>
-        </w:rPr>
-        <w:t xml:space="preserve">declare </w:t>
-      </w:r>
-      <w:r>
-        <w:t>–</w:t>
-      </w:r>
-      <w:r>
-        <w:rPr>
-          <w:rFonts w:hint="eastAsia"/>
-        </w:rPr>
-        <w:t>i</w:t>
-      </w:r>
-    </w:p>
-    <w:p>
-      <w:pPr>
-        <w:pStyle w:val="a5"/>
-        <w:ind w:left="360"/>
-      </w:pPr>
-      <w:r>
-        <w:rPr>
-          <w:rFonts w:hint="eastAsia"/>
-        </w:rPr>
-        <w:t>#</w:t>
-      </w:r>
-      <w:r>
-        <w:t xml:space="preserve">declare -i sum=100+300+50  </w:t>
-      </w:r>
-    </w:p>
-    <w:p>
-      <w:pPr>
-        <w:pStyle w:val="a5"/>
-        <w:ind w:left="360"/>
-      </w:pPr>
-      <w:r>
-        <w:rPr>
-          <w:rFonts w:hint="eastAsia"/>
-        </w:rPr>
-        <w:t># echo $sum           ==&gt;#</w:t>
-      </w:r>
-      <w:r>
-        <w:rPr>
-          <w:rFonts w:hint="eastAsia"/>
-        </w:rPr>
-        <w:t>结果为：</w:t>
-      </w:r>
-      <w:r>
-        <w:rPr>
-          <w:rFonts w:hint="eastAsia"/>
-        </w:rPr>
-        <w:t>450</w:t>
-      </w:r>
-    </w:p>
-    <w:p>
-      <w:pPr>
-        <w:ind w:firstLineChars="150" w:firstLine="315"/>
-      </w:pPr>
-      <w:r>
-        <w:rPr>
-          <w:rFonts w:hint="eastAsia"/>
-          <w:color w:val="7030A0"/>
-        </w:rPr>
-        <w:t>方法</w:t>
-      </w:r>
-      <w:r>
-        <w:rPr>
-          <w:rFonts w:hint="eastAsia"/>
-          <w:color w:val="7030A0"/>
+        <w:t>）管道的方式：</w:t>
+      </w:r>
+    </w:p>
+    <w:p>
+      <w:pPr>
+        <w:pStyle w:val="a5"/>
+        <w:ind w:left="360" w:firstLineChars="98" w:firstLine="206"/>
+      </w:pPr>
+      <w:r>
+        <w:t>cat /sites/linuxpig.com.txt |while read LINE</w:t>
+      </w:r>
+    </w:p>
+    <w:p>
+      <w:pPr>
+        <w:pStyle w:val="a5"/>
+        <w:ind w:left="360" w:firstLineChars="98" w:firstLine="206"/>
+      </w:pPr>
+      <w:r>
+        <w:t>do</w:t>
+      </w:r>
+    </w:p>
+    <w:p>
+      <w:pPr>
+        <w:pStyle w:val="a5"/>
+        <w:ind w:left="360" w:firstLineChars="98" w:firstLine="206"/>
+      </w:pPr>
+      <w:r>
+        <w:t xml:space="preserve">    echo $LINE</w:t>
+      </w:r>
+    </w:p>
+    <w:p>
+      <w:pPr>
+        <w:pStyle w:val="a5"/>
+        <w:ind w:left="360" w:firstLineChars="98" w:firstLine="206"/>
+      </w:pPr>
+      <w:r>
+        <w:t>done</w:t>
+      </w:r>
+    </w:p>
+    <w:p>
+      <w:pPr>
+        <w:pStyle w:val="a5"/>
+        <w:ind w:left="360" w:firstLineChars="98" w:firstLine="206"/>
+      </w:pPr>
+      <w:r>
+        <w:rPr>
+          <w:rFonts w:hint="eastAsia"/>
         </w:rPr>
         <w:t>2</w:t>
       </w:r>
@@ -3667,30 +4333,49 @@
         <w:rPr>
           <w:rFonts w:hint="eastAsia"/>
         </w:rPr>
-        <w:t>，</w:t>
-      </w:r>
-      <w:r>
-        <w:rPr>
-          <w:rFonts w:hint="eastAsia"/>
-        </w:rPr>
-        <w:t>var=$ (( expression ))</w:t>
-      </w:r>
-    </w:p>
-    <w:p>
-      <w:pPr>
-        <w:ind w:firstLineChars="150" w:firstLine="315"/>
-      </w:pPr>
-      <w:r>
-        <w:t xml:space="preserve">    foo=1  </w:t>
-      </w:r>
-    </w:p>
-    <w:p>
-      <w:pPr>
-        <w:ind w:firstLineChars="150" w:firstLine="315"/>
-      </w:pPr>
-      <w:r>
-        <w:lastRenderedPageBreak/>
-        <w:t xml:space="preserve">    foo=$(($foo+1))  </w:t>
+        <w:t>）利用重定向符</w:t>
+      </w:r>
+      <w:r>
+        <w:rPr>
+          <w:rFonts w:hint="eastAsia"/>
+        </w:rPr>
+        <w:t>&lt;</w:t>
+      </w:r>
+    </w:p>
+    <w:p>
+      <w:pPr>
+        <w:pStyle w:val="a5"/>
+        <w:ind w:left="360" w:firstLineChars="98" w:firstLine="206"/>
+      </w:pPr>
+      <w:r>
+        <w:t>while read LINE</w:t>
+      </w:r>
+    </w:p>
+    <w:p>
+      <w:pPr>
+        <w:pStyle w:val="a5"/>
+        <w:ind w:left="360" w:firstLineChars="98" w:firstLine="206"/>
+      </w:pPr>
+      <w:r>
+        <w:t>do</w:t>
+      </w:r>
+    </w:p>
+    <w:p>
+      <w:pPr>
+        <w:pStyle w:val="a5"/>
+        <w:ind w:left="360" w:firstLineChars="98" w:firstLine="206"/>
+      </w:pPr>
+      <w:r>
+        <w:t xml:space="preserve">    echo $LINE</w:t>
+      </w:r>
+    </w:p>
+    <w:p>
+      <w:pPr>
+        <w:pStyle w:val="a5"/>
+        <w:ind w:left="360" w:firstLineChars="98" w:firstLine="206"/>
+      </w:pPr>
+      <w:r>
+        <w:t>done &lt; /sites/linuxpig.com.txt</w:t>
       </w:r>
     </w:p>
     <w:p>
@@ -3701,9 +4386,159 @@
           <w:numId w:val="1"/>
         </w:numPr>
         <w:ind w:firstLineChars="0"/>
-        <w:rPr>
-          <w:rFonts w:hint="eastAsia"/>
-        </w:rPr>
+      </w:pPr>
+      <w:r>
+        <w:rPr>
+          <w:rFonts w:hint="eastAsia"/>
+          <w:color w:val="FF0000"/>
+        </w:rPr>
+        <w:t>数值计算</w:t>
+      </w:r>
+      <w:r>
+        <w:rPr>
+          <w:rFonts w:hint="eastAsia"/>
+        </w:rPr>
+        <w:t xml:space="preserve"> </w:t>
+      </w:r>
+    </w:p>
+    <w:p>
+      <w:pPr>
+        <w:pStyle w:val="a5"/>
+        <w:ind w:left="360" w:firstLineChars="0" w:firstLine="0"/>
+      </w:pPr>
+      <w:r>
+        <w:rPr>
+          <w:rFonts w:hint="eastAsia"/>
+          <w:color w:val="7030A0"/>
+        </w:rPr>
+        <w:t>方法</w:t>
+      </w:r>
+      <w:r>
+        <w:rPr>
+          <w:rFonts w:hint="eastAsia"/>
+          <w:color w:val="7030A0"/>
+        </w:rPr>
+        <w:t>1</w:t>
+      </w:r>
+      <w:r>
+        <w:rPr>
+          <w:rFonts w:hint="eastAsia"/>
+        </w:rPr>
+        <w:t>：</w:t>
+      </w:r>
+      <w:r>
+        <w:rPr>
+          <w:rFonts w:hint="eastAsia"/>
+        </w:rPr>
+        <w:t xml:space="preserve">declare </w:t>
+      </w:r>
+      <w:r>
+        <w:t>–</w:t>
+      </w:r>
+      <w:r>
+        <w:rPr>
+          <w:rFonts w:hint="eastAsia"/>
+        </w:rPr>
+        <w:t>i</w:t>
+      </w:r>
+    </w:p>
+    <w:p>
+      <w:pPr>
+        <w:pStyle w:val="a5"/>
+        <w:ind w:left="360"/>
+      </w:pPr>
+      <w:r>
+        <w:rPr>
+          <w:rFonts w:hint="eastAsia"/>
+        </w:rPr>
+        <w:t>#</w:t>
+      </w:r>
+      <w:r>
+        <w:t xml:space="preserve">declare -i sum=100+300+50  </w:t>
+      </w:r>
+    </w:p>
+    <w:p>
+      <w:pPr>
+        <w:pStyle w:val="a5"/>
+        <w:ind w:left="360"/>
+      </w:pPr>
+      <w:r>
+        <w:rPr>
+          <w:rFonts w:hint="eastAsia"/>
+        </w:rPr>
+        <w:t># echo $sum           ==&gt;#</w:t>
+      </w:r>
+      <w:r>
+        <w:rPr>
+          <w:rFonts w:hint="eastAsia"/>
+        </w:rPr>
+        <w:t>结果为：</w:t>
+      </w:r>
+      <w:r>
+        <w:rPr>
+          <w:rFonts w:hint="eastAsia"/>
+        </w:rPr>
+        <w:t>450</w:t>
+      </w:r>
+    </w:p>
+    <w:p>
+      <w:pPr>
+        <w:ind w:firstLineChars="150" w:firstLine="315"/>
+      </w:pPr>
+      <w:r>
+        <w:rPr>
+          <w:rFonts w:hint="eastAsia"/>
+          <w:color w:val="7030A0"/>
+        </w:rPr>
+        <w:t>方法</w:t>
+      </w:r>
+      <w:r>
+        <w:rPr>
+          <w:rFonts w:hint="eastAsia"/>
+          <w:color w:val="7030A0"/>
+        </w:rPr>
+        <w:t>2</w:t>
+      </w:r>
+      <w:r>
+        <w:rPr>
+          <w:rFonts w:hint="eastAsia"/>
+        </w:rPr>
+        <w:t>，</w:t>
+      </w:r>
+      <w:r>
+        <w:rPr>
+          <w:rFonts w:hint="eastAsia"/>
+        </w:rPr>
+        <w:t>var=$ (( expression ))</w:t>
+      </w:r>
+    </w:p>
+    <w:p>
+      <w:pPr>
+        <w:ind w:firstLineChars="150" w:firstLine="315"/>
+      </w:pPr>
+      <w:r>
+        <w:t xml:space="preserve">    foo=1  </w:t>
+      </w:r>
+    </w:p>
+    <w:p>
+      <w:pPr>
+        <w:ind w:firstLineChars="150" w:firstLine="315"/>
+        <w:rPr>
+          <w:rStyle w:val="con"/>
+        </w:rPr>
+      </w:pPr>
+      <w:r>
+        <w:t xml:space="preserve">    foo=$(($foo+1))  </w:t>
+      </w:r>
+    </w:p>
+    <w:p>
+      <w:pPr>
+        <w:pStyle w:val="a5"/>
+        <w:numPr>
+          <w:ilvl w:val="0"/>
+          <w:numId w:val="1"/>
+        </w:numPr>
+        <w:ind w:firstLineChars="0"/>
       </w:pPr>
       <w:r>
         <w:rPr>
@@ -3829,8 +4664,6 @@
         </w:rPr>
         <w:t>的一种方式</w:t>
       </w:r>
-      <w:bookmarkStart w:id="0" w:name="_GoBack"/>
-      <w:bookmarkEnd w:id="0"/>
     </w:p>
     <w:p>
       <w:pPr>
@@ -4247,7 +5080,14 @@
         <w:rPr>
           <w:rFonts w:hint="eastAsia"/>
         </w:rPr>
-        <w:t>执行脚本是没有区别得。</w:t>
+        <w:t>执行脚本是没有区别</w:t>
+      </w:r>
+      <w:r>
+        <w:rPr>
+          <w:rFonts w:hint="eastAsia"/>
+        </w:rPr>
+        <w:lastRenderedPageBreak/>
+        <w:t>得。</w:t>
       </w:r>
       <w:r>
         <w:rPr>
@@ -5016,6 +5856,914 @@
           <w:numId w:val="1"/>
         </w:numPr>
         <w:ind w:firstLineChars="0"/>
+        <w:rPr>
+          <w:rFonts w:hint="eastAsia"/>
+        </w:rPr>
+      </w:pPr>
+      <w:r>
+        <w:rPr>
+          <w:rFonts w:hint="eastAsia"/>
+        </w:rPr>
+        <w:t>for</w:t>
+      </w:r>
+      <w:r>
+        <w:rPr>
+          <w:rFonts w:hint="eastAsia"/>
+        </w:rPr>
+        <w:t>循环</w:t>
+      </w:r>
+    </w:p>
+    <w:p>
+      <w:pPr>
+        <w:pStyle w:val="a5"/>
+        <w:ind w:left="426" w:firstLineChars="0" w:firstLine="0"/>
+        <w:rPr>
+          <w:rFonts w:hint="eastAsia"/>
+        </w:rPr>
+      </w:pPr>
+      <w:r>
+        <w:rPr>
+          <w:rFonts w:hint="eastAsia"/>
+        </w:rPr>
+        <w:t>1</w:t>
+      </w:r>
+      <w:r>
+        <w:rPr>
+          <w:rFonts w:hint="eastAsia"/>
+        </w:rPr>
+        <w:t>）</w:t>
+      </w:r>
+      <w:r>
+        <w:rPr>
+          <w:rFonts w:hint="eastAsia"/>
+        </w:rPr>
+        <w:t>数字段形式</w:t>
+      </w:r>
+    </w:p>
+    <w:p>
+      <w:pPr>
+        <w:pStyle w:val="a5"/>
+        <w:ind w:left="426" w:firstLineChars="0" w:firstLine="0"/>
+        <w:rPr>
+          <w:color w:val="7030A0"/>
+        </w:rPr>
+      </w:pPr>
+      <w:r>
+        <w:rPr>
+          <w:color w:val="7030A0"/>
+        </w:rPr>
+        <w:t>for i in {1..10}</w:t>
+      </w:r>
+    </w:p>
+    <w:p>
+      <w:pPr>
+        <w:pStyle w:val="a5"/>
+        <w:ind w:left="426" w:firstLineChars="0" w:firstLine="0"/>
+      </w:pPr>
+      <w:r>
+        <w:t>do</w:t>
+      </w:r>
+    </w:p>
+    <w:p>
+      <w:pPr>
+        <w:pStyle w:val="a5"/>
+        <w:ind w:left="426" w:firstLineChars="0" w:firstLine="0"/>
+      </w:pPr>
+      <w:r>
+        <w:t xml:space="preserve">   echo $i</w:t>
+      </w:r>
+    </w:p>
+    <w:p>
+      <w:pPr>
+        <w:pStyle w:val="a5"/>
+        <w:ind w:left="426" w:firstLineChars="0" w:firstLine="0"/>
+        <w:rPr>
+          <w:rFonts w:hint="eastAsia"/>
+        </w:rPr>
+      </w:pPr>
+      <w:r>
+        <w:t>done</w:t>
+      </w:r>
+    </w:p>
+    <w:p>
+      <w:pPr>
+        <w:pStyle w:val="a5"/>
+        <w:ind w:left="426" w:firstLineChars="0" w:firstLine="0"/>
+        <w:rPr>
+          <w:rFonts w:hint="eastAsia"/>
+        </w:rPr>
+      </w:pPr>
+      <w:r>
+        <w:rPr>
+          <w:rFonts w:hint="eastAsia"/>
+        </w:rPr>
+        <w:t>2</w:t>
+      </w:r>
+      <w:r>
+        <w:rPr>
+          <w:rFonts w:hint="eastAsia"/>
+        </w:rPr>
+        <w:t>）</w:t>
+      </w:r>
+      <w:r>
+        <w:rPr>
+          <w:rFonts w:hint="eastAsia"/>
+        </w:rPr>
+        <w:t>详细列出（字符且项数不多）</w:t>
+      </w:r>
+    </w:p>
+    <w:p>
+      <w:pPr>
+        <w:pStyle w:val="a5"/>
+        <w:ind w:left="426" w:firstLineChars="0" w:firstLine="0"/>
+        <w:rPr>
+          <w:color w:val="7030A0"/>
+        </w:rPr>
+      </w:pPr>
+      <w:r>
+        <w:rPr>
+          <w:color w:val="7030A0"/>
+        </w:rPr>
+        <w:t>for File in 1 2 3 4 5</w:t>
+      </w:r>
+    </w:p>
+    <w:p>
+      <w:pPr>
+        <w:pStyle w:val="a5"/>
+        <w:ind w:left="426" w:firstLineChars="0" w:firstLine="0"/>
+      </w:pPr>
+      <w:r>
+        <w:t>do</w:t>
+      </w:r>
+    </w:p>
+    <w:p>
+      <w:pPr>
+        <w:pStyle w:val="a5"/>
+        <w:ind w:left="426" w:firstLineChars="0" w:firstLine="0"/>
+      </w:pPr>
+      <w:r>
+        <w:t xml:space="preserve">    echo $File</w:t>
+      </w:r>
+    </w:p>
+    <w:p>
+      <w:pPr>
+        <w:pStyle w:val="a5"/>
+        <w:ind w:left="426" w:firstLineChars="0" w:firstLine="0"/>
+        <w:rPr>
+          <w:rFonts w:hint="eastAsia"/>
+        </w:rPr>
+      </w:pPr>
+      <w:r>
+        <w:t>done</w:t>
+      </w:r>
+    </w:p>
+    <w:p>
+      <w:pPr>
+        <w:pStyle w:val="a5"/>
+        <w:ind w:left="426" w:firstLineChars="0" w:firstLine="0"/>
+        <w:rPr>
+          <w:rFonts w:hint="eastAsia"/>
+        </w:rPr>
+      </w:pPr>
+      <w:r>
+        <w:rPr>
+          <w:rFonts w:hint="eastAsia"/>
+        </w:rPr>
+        <w:t>3</w:t>
+      </w:r>
+      <w:r>
+        <w:rPr>
+          <w:rFonts w:hint="eastAsia"/>
+        </w:rPr>
+        <w:t>）</w:t>
+      </w:r>
+      <w:r>
+        <w:t xml:space="preserve"> </w:t>
+      </w:r>
+      <w:r>
+        <w:t>对存在的文件进行循环</w:t>
+      </w:r>
+    </w:p>
+    <w:p>
+      <w:pPr>
+        <w:pStyle w:val="a5"/>
+        <w:ind w:left="426" w:firstLineChars="0" w:firstLine="0"/>
+        <w:rPr>
+          <w:rFonts w:hint="eastAsia"/>
+        </w:rPr>
+      </w:pPr>
+      <w:r>
+        <w:rPr>
+          <w:color w:val="7030A0"/>
+        </w:rPr>
+        <w:t>for shname in `ls *.sh`</w:t>
+      </w:r>
+      <w:r>
+        <w:br/>
+        <w:t xml:space="preserve">do </w:t>
+      </w:r>
+      <w:r>
+        <w:br/>
+        <w:t xml:space="preserve">          name=`echo "$shname" | awk -F. '{print $1}'`           </w:t>
+      </w:r>
+      <w:r>
+        <w:br/>
+        <w:t>          echo $name</w:t>
+      </w:r>
+      <w:r>
+        <w:br/>
+        <w:t>done</w:t>
+      </w:r>
+    </w:p>
+    <w:p>
+      <w:pPr>
+        <w:pStyle w:val="a5"/>
+        <w:ind w:left="426" w:firstLineChars="0" w:firstLine="0"/>
+        <w:rPr>
+          <w:rFonts w:hint="eastAsia"/>
+        </w:rPr>
+      </w:pPr>
+      <w:r>
+        <w:rPr>
+          <w:rFonts w:hint="eastAsia"/>
+        </w:rPr>
+        <w:t>4</w:t>
+      </w:r>
+      <w:r>
+        <w:rPr>
+          <w:rFonts w:hint="eastAsia"/>
+        </w:rPr>
+        <w:t>）</w:t>
+      </w:r>
+      <w:r>
+        <w:t>查找循环（</w:t>
+      </w:r>
+      <w:r>
+        <w:t>ls</w:t>
+      </w:r>
+      <w:r>
+        <w:t>数据量太大的时候也可以用这种方法）</w:t>
+      </w:r>
+      <w:r>
+        <w:br/>
+      </w:r>
+      <w:r>
+        <w:rPr>
+          <w:color w:val="7030A0"/>
+        </w:rPr>
+        <w:lastRenderedPageBreak/>
+        <w:t>for shname in `find . -type f -name "*.sh"`</w:t>
+      </w:r>
+      <w:r>
+        <w:br/>
+        <w:t xml:space="preserve">do </w:t>
+      </w:r>
+      <w:r>
+        <w:br/>
+        <w:t xml:space="preserve">          name=`echo "$shname" | awk -F/ '{print $2}'`          </w:t>
+      </w:r>
+      <w:r>
+        <w:br/>
+        <w:t>          echo $name</w:t>
+      </w:r>
+      <w:r>
+        <w:br/>
+        <w:t>done</w:t>
+      </w:r>
+    </w:p>
+    <w:p>
+      <w:pPr>
+        <w:pStyle w:val="a5"/>
+        <w:ind w:left="426" w:firstLineChars="0" w:firstLine="0"/>
+        <w:rPr>
+          <w:rFonts w:hint="eastAsia"/>
+        </w:rPr>
+      </w:pPr>
+      <w:r>
+        <w:rPr>
+          <w:rFonts w:hint="eastAsia"/>
+        </w:rPr>
+        <w:t>5</w:t>
+      </w:r>
+      <w:r>
+        <w:rPr>
+          <w:rFonts w:hint="eastAsia"/>
+        </w:rPr>
+        <w:t>）</w:t>
+      </w:r>
+      <w:r>
+        <w:t>((</w:t>
+      </w:r>
+      <w:r>
+        <w:t>语法循环</w:t>
+      </w:r>
+      <w:r>
+        <w:t>--</w:t>
+      </w:r>
+      <w:r>
+        <w:t>有点像</w:t>
+      </w:r>
+      <w:r>
+        <w:t>C</w:t>
+      </w:r>
+      <w:r>
+        <w:t>语法，但记得双括号</w:t>
+      </w:r>
+      <w:r>
+        <w:br/>
+      </w:r>
+      <w:r>
+        <w:rPr>
+          <w:color w:val="7030A0"/>
+        </w:rPr>
+        <w:t>for((i=1;i&lt;100;i++))</w:t>
+      </w:r>
+      <w:r>
+        <w:br/>
+        <w:t>do</w:t>
+      </w:r>
+      <w:r>
+        <w:br/>
+        <w:t>    if((i%3==0))</w:t>
+      </w:r>
+      <w:r>
+        <w:br/>
+        <w:t>    then</w:t>
+      </w:r>
+      <w:r>
+        <w:br/>
+        <w:t>        echo $i</w:t>
+      </w:r>
+      <w:r>
+        <w:br/>
+        <w:t>        continue</w:t>
+      </w:r>
+      <w:r>
+        <w:br/>
+        <w:t>    fi</w:t>
+      </w:r>
+      <w:r>
+        <w:br/>
+        <w:t>done</w:t>
+      </w:r>
+    </w:p>
+    <w:p>
+      <w:pPr>
+        <w:pStyle w:val="a5"/>
+        <w:ind w:left="426" w:firstLineChars="0" w:firstLine="0"/>
+        <w:rPr>
+          <w:rFonts w:hint="eastAsia"/>
+        </w:rPr>
+      </w:pPr>
+      <w:r>
+        <w:rPr>
+          <w:rFonts w:hint="eastAsia"/>
+        </w:rPr>
+        <w:t>6</w:t>
+      </w:r>
+      <w:r>
+        <w:rPr>
+          <w:rFonts w:hint="eastAsia"/>
+        </w:rPr>
+        <w:t>）</w:t>
+      </w:r>
+      <w:r>
+        <w:t>seq</w:t>
+      </w:r>
+      <w:r>
+        <w:t>形式</w:t>
+      </w:r>
+      <w:r>
+        <w:t xml:space="preserve"> </w:t>
+      </w:r>
+      <w:r>
+        <w:t>起始从</w:t>
+      </w:r>
+      <w:r>
+        <w:t>1</w:t>
+      </w:r>
+      <w:r>
+        <w:t>开始</w:t>
+      </w:r>
+      <w:r>
+        <w:br/>
+      </w:r>
+      <w:r>
+        <w:rPr>
+          <w:color w:val="7030A0"/>
+        </w:rPr>
+        <w:t>for i in `seq 100`</w:t>
+      </w:r>
+      <w:r>
+        <w:br/>
+        <w:t>do</w:t>
+      </w:r>
+      <w:r>
+        <w:br/>
+        <w:t>    if((i%3==0))</w:t>
+      </w:r>
+      <w:r>
+        <w:br/>
+        <w:t>    then</w:t>
+      </w:r>
+      <w:r>
+        <w:br/>
+        <w:t>        echo $i</w:t>
+      </w:r>
+      <w:r>
+        <w:br/>
+        <w:t>        continue</w:t>
+      </w:r>
+      <w:r>
+        <w:br/>
+        <w:t>    fi</w:t>
+      </w:r>
+      <w:r>
+        <w:br/>
+        <w:t>done</w:t>
+      </w:r>
+    </w:p>
+    <w:p>
+      <w:pPr>
+        <w:pStyle w:val="a5"/>
+        <w:numPr>
+          <w:ilvl w:val="0"/>
+          <w:numId w:val="1"/>
+        </w:numPr>
+        <w:ind w:firstLineChars="0"/>
+        <w:rPr>
+          <w:rFonts w:hint="eastAsia"/>
+        </w:rPr>
+      </w:pPr>
+      <w:r>
+        <w:rPr>
+          <w:rFonts w:hint="eastAsia"/>
+        </w:rPr>
+        <w:t>while</w:t>
+      </w:r>
+      <w:r>
+        <w:rPr>
+          <w:rFonts w:hint="eastAsia"/>
+        </w:rPr>
+        <w:t>循环</w:t>
+      </w:r>
+    </w:p>
+    <w:p>
+      <w:pPr>
+        <w:pStyle w:val="a5"/>
+        <w:ind w:left="360" w:firstLineChars="0" w:firstLine="0"/>
+        <w:rPr>
+          <w:rFonts w:hint="eastAsia"/>
+        </w:rPr>
+      </w:pPr>
+      <w:r>
+        <w:rPr>
+          <w:rFonts w:hint="eastAsia"/>
+        </w:rPr>
+        <w:t>1</w:t>
+      </w:r>
+      <w:r>
+        <w:rPr>
+          <w:rFonts w:hint="eastAsia"/>
+        </w:rPr>
+        <w:t>）</w:t>
+      </w:r>
+      <w:r>
+        <w:t>while</w:t>
+      </w:r>
+      <w:r>
+        <w:t>循环注意为方括号</w:t>
+      </w:r>
+      <w:r>
+        <w:t>[],</w:t>
+      </w:r>
+      <w:r>
+        <w:t>且注意空格</w:t>
+      </w:r>
+      <w:r>
+        <w:br/>
+        <w:t>min=1</w:t>
+      </w:r>
+      <w:r>
+        <w:br/>
+        <w:t>max=100</w:t>
+      </w:r>
+      <w:r>
+        <w:br/>
+        <w:t>while [ $min -le $max ]</w:t>
+      </w:r>
+      <w:r>
+        <w:br/>
+        <w:t>do</w:t>
+      </w:r>
+      <w:r>
+        <w:br/>
+        <w:t>    echo $min</w:t>
+      </w:r>
+      <w:r>
+        <w:br/>
+        <w:t>    min=`expr $min + 1`</w:t>
+      </w:r>
+      <w:r>
+        <w:br/>
+        <w:t>done  </w:t>
+      </w:r>
+    </w:p>
+    <w:p>
+      <w:pPr>
+        <w:pStyle w:val="a5"/>
+        <w:ind w:left="360" w:firstLineChars="0" w:firstLine="0"/>
+        <w:rPr>
+          <w:rFonts w:hint="eastAsia"/>
+        </w:rPr>
+      </w:pPr>
+      <w:r>
+        <w:rPr>
+          <w:rFonts w:hint="eastAsia"/>
+        </w:rPr>
+        <w:t>2</w:t>
+      </w:r>
+      <w:r>
+        <w:rPr>
+          <w:rFonts w:hint="eastAsia"/>
+        </w:rPr>
+        <w:t>）</w:t>
+      </w:r>
+      <w:r>
+        <w:t>双括号形式，内部结构有点像</w:t>
+      </w:r>
+      <w:r>
+        <w:t>C</w:t>
+      </w:r>
+      <w:r>
+        <w:t>的语法，注意赋值：</w:t>
+      </w:r>
+      <w:r>
+        <w:t>i=$(($i+1))</w:t>
+      </w:r>
+      <w:r>
+        <w:br/>
+        <w:t>i=1</w:t>
+      </w:r>
+      <w:r>
+        <w:br/>
+        <w:t>while(($i&lt;100))</w:t>
+      </w:r>
+      <w:r>
+        <w:br/>
+        <w:t>do</w:t>
+      </w:r>
+      <w:r>
+        <w:br/>
+        <w:t>    if(($i%4==0))</w:t>
+      </w:r>
+      <w:r>
+        <w:br/>
+        <w:t>    then</w:t>
+      </w:r>
+      <w:r>
+        <w:br/>
+        <w:t>        echo $i</w:t>
+      </w:r>
+      <w:r>
+        <w:br/>
+        <w:t>    fi</w:t>
+      </w:r>
+      <w:r>
+        <w:br/>
+        <w:t>    i=$(($i+1))</w:t>
+      </w:r>
+      <w:r>
+        <w:br/>
+        <w:t>done</w:t>
+      </w:r>
+    </w:p>
+    <w:p>
+      <w:pPr>
+        <w:pStyle w:val="a5"/>
+        <w:ind w:left="360" w:firstLineChars="0" w:firstLine="0"/>
+        <w:rPr>
+          <w:rFonts w:hint="eastAsia"/>
+        </w:rPr>
+      </w:pPr>
+      <w:r>
+        <w:rPr>
+          <w:rFonts w:hint="eastAsia"/>
+        </w:rPr>
+        <w:t>3</w:t>
+      </w:r>
+      <w:r>
+        <w:rPr>
+          <w:rFonts w:hint="eastAsia"/>
+        </w:rPr>
+        <w:t>）</w:t>
+      </w:r>
+      <w:r>
+        <w:t>从配置文件读取，并可以控制进程数量</w:t>
+      </w:r>
+      <w:r>
+        <w:br/>
+        <w:t>MAX_RUN_NUM=8</w:t>
+      </w:r>
+      <w:r>
+        <w:br/>
+      </w:r>
+      <w:r>
+        <w:lastRenderedPageBreak/>
+        <w:t xml:space="preserve">cat cfg/res_card_partition.cfg |grep -v '^$'|grep -v "#" | grep -v grep |while read partition </w:t>
+      </w:r>
+      <w:r>
+        <w:br/>
+        <w:t xml:space="preserve">do        </w:t>
+      </w:r>
+    </w:p>
+    <w:p>
+      <w:pPr>
+        <w:pStyle w:val="a5"/>
+        <w:ind w:left="360" w:firstLineChars="0" w:firstLine="0"/>
+        <w:rPr>
+          <w:rFonts w:hint="eastAsia"/>
+        </w:rPr>
+      </w:pPr>
+      <w:r>
+        <w:t xml:space="preserve">       nohup sh inv_res_card_process.sh $partition &gt;log/resCard$partition.log 2&gt;&amp;1 &amp;               </w:t>
+      </w:r>
+      <w:r>
+        <w:br/>
+        <w:t>        while [ 1 -eq 1 ]</w:t>
+      </w:r>
+      <w:r>
+        <w:br/>
+        <w:t>        do</w:t>
+      </w:r>
+      <w:r>
+        <w:br/>
+        <w:t>           </w:t>
+      </w:r>
+      <w:r>
+        <w:rPr>
+          <w:rFonts w:hint="eastAsia"/>
+        </w:rPr>
+        <w:t xml:space="preserve"> </w:t>
+      </w:r>
+      <w:r>
+        <w:t>   psNum=`ps -ef | grep "inv_res_card_process" | grep -v "grep" | wc -l`</w:t>
+      </w:r>
+      <w:r>
+        <w:br/>
+        <w:t>            </w:t>
+      </w:r>
+      <w:r>
+        <w:rPr>
+          <w:rFonts w:hint="eastAsia"/>
+        </w:rPr>
+        <w:t xml:space="preserve"> </w:t>
+      </w:r>
+      <w:r>
+        <w:t>  if [ $psNum -ge $MAX_RUN_NUM ]</w:t>
+      </w:r>
+      <w:r>
+        <w:br/>
+        <w:t>               </w:t>
+      </w:r>
+      <w:r>
+        <w:rPr>
+          <w:rFonts w:hint="eastAsia"/>
+        </w:rPr>
+        <w:tab/>
+      </w:r>
+      <w:r>
+        <w:rPr>
+          <w:rFonts w:hint="eastAsia"/>
+        </w:rPr>
+        <w:tab/>
+        <w:t xml:space="preserve"> </w:t>
+      </w:r>
+      <w:r>
+        <w:t>then</w:t>
+      </w:r>
+      <w:r>
+        <w:br/>
+        <w:t>                            sleep 5</w:t>
+      </w:r>
+      <w:r>
+        <w:br/>
+        <w:t>                else</w:t>
+      </w:r>
+      <w:r>
+        <w:br/>
+        <w:t>                           break</w:t>
+      </w:r>
+      <w:r>
+        <w:br/>
+        <w:t xml:space="preserve">                 fi                                        </w:t>
+      </w:r>
+      <w:r>
+        <w:br/>
+        <w:t xml:space="preserve">         done                </w:t>
+      </w:r>
+      <w:r>
+        <w:br/>
+        <w:t>done</w:t>
+      </w:r>
+    </w:p>
+    <w:p>
+      <w:pPr>
+        <w:pStyle w:val="a5"/>
+        <w:numPr>
+          <w:ilvl w:val="0"/>
+          <w:numId w:val="1"/>
+        </w:numPr>
+        <w:ind w:firstLineChars="0"/>
+        <w:rPr>
+          <w:rFonts w:hint="eastAsia"/>
+        </w:rPr>
+      </w:pPr>
+      <w:r>
+        <w:rPr>
+          <w:rFonts w:hint="eastAsia"/>
+        </w:rPr>
+        <w:t>case</w:t>
+      </w:r>
+      <w:r>
+        <w:rPr>
+          <w:rFonts w:hint="eastAsia"/>
+        </w:rPr>
+        <w:t xml:space="preserve"> in</w:t>
+      </w:r>
+    </w:p>
+    <w:p>
+      <w:pPr>
+        <w:pStyle w:val="a5"/>
+        <w:ind w:left="360" w:firstLineChars="0" w:firstLine="0"/>
+        <w:rPr>
+          <w:rFonts w:hint="eastAsia"/>
+        </w:rPr>
+      </w:pPr>
+      <w:r>
+        <w:rPr>
+          <w:rFonts w:hint="eastAsia"/>
+        </w:rPr>
+        <w:t>//</w:t>
+      </w:r>
+      <w:r>
+        <w:rPr>
+          <w:rFonts w:hint="eastAsia"/>
+        </w:rPr>
+        <w:t>选择启动功能</w:t>
+      </w:r>
+    </w:p>
+    <w:p>
+      <w:pPr>
+        <w:pStyle w:val="a5"/>
+        <w:ind w:left="360" w:firstLineChars="0" w:firstLine="0"/>
+        <w:rPr>
+          <w:rFonts w:hint="eastAsia"/>
+        </w:rPr>
+      </w:pPr>
+      <w:r>
+        <w:t xml:space="preserve"> case $1 in </w:t>
+      </w:r>
+      <w:r>
+        <w:br/>
+        <w:t xml:space="preserve">         start | begin) </w:t>
+      </w:r>
+      <w:r>
+        <w:br/>
+        <w:t xml:space="preserve">           echo "start something" </w:t>
+      </w:r>
+      <w:r>
+        <w:br/>
+        <w:t xml:space="preserve">         ;; </w:t>
+      </w:r>
+      <w:r>
+        <w:br/>
+        <w:t xml:space="preserve">         stop | end) </w:t>
+      </w:r>
+      <w:r>
+        <w:br/>
+        <w:t xml:space="preserve">           echo "stop something" </w:t>
+      </w:r>
+      <w:r>
+        <w:br/>
+        <w:t xml:space="preserve">         ;; </w:t>
+      </w:r>
+      <w:r>
+        <w:br/>
+        <w:t xml:space="preserve">         *) </w:t>
+      </w:r>
+      <w:r>
+        <w:br/>
+        <w:t xml:space="preserve">           echo "Ignorant" </w:t>
+      </w:r>
+      <w:r>
+        <w:br/>
+        <w:t xml:space="preserve">         ;; </w:t>
+      </w:r>
+      <w:r>
+        <w:br/>
+        <w:t> esac</w:t>
+      </w:r>
+    </w:p>
+    <w:p>
+      <w:pPr>
+        <w:pStyle w:val="a5"/>
+        <w:ind w:left="360" w:firstLineChars="0" w:firstLine="0"/>
+        <w:rPr>
+          <w:rFonts w:hint="eastAsia"/>
+        </w:rPr>
+      </w:pPr>
+      <w:r>
+        <w:rPr>
+          <w:rFonts w:hint="eastAsia"/>
+        </w:rPr>
+        <w:t>//</w:t>
+      </w:r>
+      <w:r>
+        <w:rPr>
+          <w:rFonts w:hint="eastAsia"/>
+        </w:rPr>
+        <w:t>判断系统</w:t>
+      </w:r>
+      <w:bookmarkStart w:id="0" w:name="_GoBack"/>
+      <w:bookmarkEnd w:id="0"/>
+    </w:p>
+    <w:p>
+      <w:pPr>
+        <w:pStyle w:val="a5"/>
+        <w:ind w:left="360" w:firstLineChars="0" w:firstLine="0"/>
+        <w:rPr>
+          <w:rFonts w:hint="eastAsia"/>
+        </w:rPr>
+      </w:pPr>
+      <w:r>
+        <w:t xml:space="preserve"> SYSTEM=`uname -s` </w:t>
+      </w:r>
+      <w:r>
+        <w:br/>
+        <w:t xml:space="preserve"> case $SYSTEM in </w:t>
+      </w:r>
+      <w:r>
+        <w:br/>
+        <w:t xml:space="preserve">     Linux) </w:t>
+      </w:r>
+      <w:r>
+        <w:br/>
+        <w:t xml:space="preserve">         echo "My system is Linux" </w:t>
+      </w:r>
+      <w:r>
+        <w:br/>
+        <w:t xml:space="preserve">         echo "Do Linux stuff here..." </w:t>
+      </w:r>
+      <w:r>
+        <w:br/>
+        <w:t xml:space="preserve">     ;; </w:t>
+      </w:r>
+      <w:r>
+        <w:br/>
+        <w:t xml:space="preserve">     FreeBSD) </w:t>
+      </w:r>
+      <w:r>
+        <w:br/>
+        <w:t xml:space="preserve">         echo "My system is FreeBSD" </w:t>
+      </w:r>
+      <w:r>
+        <w:br/>
+        <w:t xml:space="preserve">         echo "Do FreeBSD stuff here..." </w:t>
+      </w:r>
+      <w:r>
+        <w:br/>
+        <w:t xml:space="preserve">     ;; </w:t>
+      </w:r>
+      <w:r>
+        <w:br/>
+        <w:t xml:space="preserve">     *) </w:t>
+      </w:r>
+      <w:r>
+        <w:br/>
+        <w:t xml:space="preserve">         echo "Unknown system : $SYSTEM" </w:t>
+      </w:r>
+      <w:r>
+        <w:br/>
+        <w:t xml:space="preserve">         echo "I don't what to do..." </w:t>
+      </w:r>
+      <w:r>
+        <w:br/>
+        <w:t xml:space="preserve">     ;; </w:t>
+      </w:r>
+      <w:r>
+        <w:br/>
+        <w:t> esac</w:t>
+      </w:r>
+    </w:p>
+    <w:p>
+      <w:pPr>
+        <w:pStyle w:val="a5"/>
+        <w:numPr>
+          <w:ilvl w:val="0"/>
+          <w:numId w:val="1"/>
+        </w:numPr>
+        <w:ind w:firstLineChars="0"/>
       </w:pPr>
       <w:r>
         <w:rPr>
@@ -5025,6 +6773,7 @@
       </w:r>
     </w:p>
     <w:sectPr>
+      <w:footerReference w:type="default" r:id="rId11"/>
       <w:pgSz w:w="11906" w:h="16838"/>
       <w:pgMar w:top="1440" w:right="1800" w:bottom="1440" w:left="1800" w:header="851" w:footer="992" w:gutter="0"/>
       <w:cols w:space="425"/>
@@ -5053,6 +6802,52 @@
 </w:endnotes>
 </file>
 
+<file path=word/footer1.xml><?xml version="1.0" encoding="utf-8"?>
+<w:ftr xmlns:wpc="http://schemas.microsoft.com/office/word/2010/wordprocessingCanvas" xmlns:mc="http://schemas.openxmlformats.org/markup-compatibility/2006" xmlns:o="urn:schemas-microsoft-com:office:office" xmlns:r="http://schemas.openxmlformats.org/officeDocument/2006/relationships" xmlns:m="http://schemas.openxmlformats.org/officeDocument/2006/math" xmlns:v="urn:schemas-microsoft-com:vml" xmlns:wp14="http://schemas.microsoft.com/office/word/2010/wordprocessingDrawing" xmlns:wp="http://schemas.openxmlformats.org/drawingml/2006/wordprocessingDrawing" xmlns:w10="urn:schemas-microsoft-com:office:word" xmlns:w="http://schemas.openxmlformats.org/wordprocessingml/2006/main" xmlns:w14="http://schemas.microsoft.com/office/word/2010/wordml" xmlns:wpg="http://schemas.microsoft.com/office/word/2010/wordprocessingGroup" xmlns:wpi="http://schemas.microsoft.com/office/word/2010/wordprocessingInk" xmlns:wne="http://schemas.microsoft.com/office/word/2006/wordml" xmlns:wps="http://schemas.microsoft.com/office/word/2010/wordprocessingShape" mc:Ignorable="w14 wp14">
+  <w:sdt>
+    <w:sdtPr>
+      <w:id w:val="1514340725"/>
+      <w:docPartObj>
+        <w:docPartGallery w:val="Page Numbers (Bottom of Page)"/>
+        <w:docPartUnique/>
+      </w:docPartObj>
+    </w:sdtPr>
+    <w:sdtContent>
+      <w:p>
+        <w:pPr>
+          <w:pStyle w:val="a4"/>
+          <w:jc w:val="center"/>
+        </w:pPr>
+        <w:r>
+          <w:fldChar w:fldCharType="begin"/>
+        </w:r>
+        <w:r>
+          <w:instrText>PAGE   \* MERGEFORMAT</w:instrText>
+        </w:r>
+        <w:r>
+          <w:fldChar w:fldCharType="separate"/>
+        </w:r>
+        <w:r>
+          <w:rPr>
+            <w:noProof/>
+            <w:lang w:val="zh-CN"/>
+          </w:rPr>
+          <w:t>7</w:t>
+        </w:r>
+        <w:r>
+          <w:fldChar w:fldCharType="end"/>
+        </w:r>
+      </w:p>
+    </w:sdtContent>
+  </w:sdt>
+  <w:p>
+    <w:pPr>
+      <w:pStyle w:val="a4"/>
+    </w:pPr>
+  </w:p>
+</w:ftr>
+</file>
+
 <file path=word/footnotes.xml><?xml version="1.0" encoding="utf-8"?>
 <w:footnotes xmlns:wpc="http://schemas.microsoft.com/office/word/2010/wordprocessingCanvas" xmlns:mc="http://schemas.openxmlformats.org/markup-compatibility/2006" xmlns:o="urn:schemas-microsoft-com:office:office" xmlns:r="http://schemas.openxmlformats.org/officeDocument/2006/relationships" xmlns:m="http://schemas.openxmlformats.org/officeDocument/2006/math" xmlns:v="urn:schemas-microsoft-com:vml" xmlns:wp14="http://schemas.microsoft.com/office/word/2010/wordprocessingDrawing" xmlns:wp="http://schemas.openxmlformats.org/drawingml/2006/wordprocessingDrawing" xmlns:w10="urn:schemas-microsoft-com:office:word" xmlns:w="http://schemas.openxmlformats.org/wordprocessingml/2006/main" xmlns:w14="http://schemas.microsoft.com/office/word/2010/wordml" xmlns:wpg="http://schemas.microsoft.com/office/word/2010/wordprocessingGroup" xmlns:wpi="http://schemas.microsoft.com/office/word/2010/wordprocessingInk" xmlns:wne="http://schemas.microsoft.com/office/word/2006/wordml" xmlns:wps="http://schemas.microsoft.com/office/word/2010/wordprocessingShape" mc:Ignorable="w14 wp14">
   <w:footnote w:type="separator" w:id="-1">
@@ -5075,6 +6870,92 @@
 <file path=word/numbering.xml><?xml version="1.0" encoding="utf-8"?>
 <w:numbering xmlns:wpc="http://schemas.microsoft.com/office/word/2010/wordprocessingCanvas" xmlns:mc="http://schemas.openxmlformats.org/markup-compatibility/2006" xmlns:o="urn:schemas-microsoft-com:office:office" xmlns:r="http://schemas.openxmlformats.org/officeDocument/2006/relationships" xmlns:m="http://schemas.openxmlformats.org/officeDocument/2006/math" xmlns:v="urn:schemas-microsoft-com:vml" xmlns:wp14="http://schemas.microsoft.com/office/word/2010/wordprocessingDrawing" xmlns:wp="http://schemas.openxmlformats.org/drawingml/2006/wordprocessingDrawing" xmlns:w10="urn:schemas-microsoft-com:office:word" xmlns:w="http://schemas.openxmlformats.org/wordprocessingml/2006/main" xmlns:w14="http://schemas.microsoft.com/office/word/2010/wordml" xmlns:wpg="http://schemas.microsoft.com/office/word/2010/wordprocessingGroup" xmlns:wpi="http://schemas.microsoft.com/office/word/2010/wordprocessingInk" xmlns:wne="http://schemas.microsoft.com/office/word/2006/wordml" xmlns:wps="http://schemas.microsoft.com/office/word/2010/wordprocessingShape" mc:Ignorable="w14 wp14">
   <w:abstractNum w:abstractNumId="0">
+    <w:nsid w:val="1ABC5829"/>
+    <w:multiLevelType w:val="hybridMultilevel"/>
+    <w:tmpl w:val="EFF41306"/>
+    <w:lvl w:ilvl="0" w:tplc="04090011">
+      <w:start w:val="1"/>
+      <w:numFmt w:val="decimal"/>
+      <w:lvlText w:val="%1)"/>
+      <w:lvlJc w:val="left"/>
+      <w:pPr>
+        <w:ind w:left="780" w:hanging="420"/>
+      </w:pPr>
+    </w:lvl>
+    <w:lvl w:ilvl="1" w:tplc="04090019" w:tentative="1">
+      <w:start w:val="1"/>
+      <w:numFmt w:val="lowerLetter"/>
+      <w:lvlText w:val="%2)"/>
+      <w:lvlJc w:val="left"/>
+      <w:pPr>
+        <w:ind w:left="1200" w:hanging="420"/>
+      </w:pPr>
+    </w:lvl>
+    <w:lvl w:ilvl="2" w:tplc="0409001B" w:tentative="1">
+      <w:start w:val="1"/>
+      <w:numFmt w:val="lowerRoman"/>
+      <w:lvlText w:val="%3."/>
+      <w:lvlJc w:val="right"/>
+      <w:pPr>
+        <w:ind w:left="1620" w:hanging="420"/>
+      </w:pPr>
+    </w:lvl>
+    <w:lvl w:ilvl="3" w:tplc="0409000F" w:tentative="1">
+      <w:start w:val="1"/>
+      <w:numFmt w:val="decimal"/>
+      <w:lvlText w:val="%4."/>
+      <w:lvlJc w:val="left"/>
+      <w:pPr>
+        <w:ind w:left="2040" w:hanging="420"/>
+      </w:pPr>
+    </w:lvl>
+    <w:lvl w:ilvl="4" w:tplc="04090019" w:tentative="1">
+      <w:start w:val="1"/>
+      <w:numFmt w:val="lowerLetter"/>
+      <w:lvlText w:val="%5)"/>
+      <w:lvlJc w:val="left"/>
+      <w:pPr>
+        <w:ind w:left="2460" w:hanging="420"/>
+      </w:pPr>
+    </w:lvl>
+    <w:lvl w:ilvl="5" w:tplc="0409001B" w:tentative="1">
+      <w:start w:val="1"/>
+      <w:numFmt w:val="lowerRoman"/>
+      <w:lvlText w:val="%6."/>
+      <w:lvlJc w:val="right"/>
+      <w:pPr>
+        <w:ind w:left="2880" w:hanging="420"/>
+      </w:pPr>
+    </w:lvl>
+    <w:lvl w:ilvl="6" w:tplc="0409000F" w:tentative="1">
+      <w:start w:val="1"/>
+      <w:numFmt w:val="decimal"/>
+      <w:lvlText w:val="%7."/>
+      <w:lvlJc w:val="left"/>
+      <w:pPr>
+        <w:ind w:left="3300" w:hanging="420"/>
+      </w:pPr>
+    </w:lvl>
+    <w:lvl w:ilvl="7" w:tplc="04090019" w:tentative="1">
+      <w:start w:val="1"/>
+      <w:numFmt w:val="lowerLetter"/>
+      <w:lvlText w:val="%8)"/>
+      <w:lvlJc w:val="left"/>
+      <w:pPr>
+        <w:ind w:left="3720" w:hanging="420"/>
+      </w:pPr>
+    </w:lvl>
+    <w:lvl w:ilvl="8" w:tplc="0409001B" w:tentative="1">
+      <w:start w:val="1"/>
+      <w:numFmt w:val="lowerRoman"/>
+      <w:lvlText w:val="%9."/>
+      <w:lvlJc w:val="right"/>
+      <w:pPr>
+        <w:ind w:left="4140" w:hanging="420"/>
+      </w:pPr>
+    </w:lvl>
+  </w:abstractNum>
+  <w:abstractNum w:abstractNumId="1">
     <w:nsid w:val="5FB57312"/>
     <w:multiLevelType w:val="hybridMultilevel"/>
     <w:tmpl w:val="EEB8C4A2"/>
@@ -5163,7 +7044,99 @@
       </w:pPr>
     </w:lvl>
   </w:abstractNum>
+  <w:abstractNum w:abstractNumId="2">
+    <w:nsid w:val="6B3A5DF7"/>
+    <w:multiLevelType w:val="hybridMultilevel"/>
+    <w:tmpl w:val="0D2C9DDC"/>
+    <w:lvl w:ilvl="0" w:tplc="04090011">
+      <w:start w:val="1"/>
+      <w:numFmt w:val="decimal"/>
+      <w:lvlText w:val="%1)"/>
+      <w:lvlJc w:val="left"/>
+      <w:pPr>
+        <w:ind w:left="780" w:hanging="420"/>
+      </w:pPr>
+    </w:lvl>
+    <w:lvl w:ilvl="1" w:tplc="04090019" w:tentative="1">
+      <w:start w:val="1"/>
+      <w:numFmt w:val="lowerLetter"/>
+      <w:lvlText w:val="%2)"/>
+      <w:lvlJc w:val="left"/>
+      <w:pPr>
+        <w:ind w:left="1200" w:hanging="420"/>
+      </w:pPr>
+    </w:lvl>
+    <w:lvl w:ilvl="2" w:tplc="0409001B" w:tentative="1">
+      <w:start w:val="1"/>
+      <w:numFmt w:val="lowerRoman"/>
+      <w:lvlText w:val="%3."/>
+      <w:lvlJc w:val="right"/>
+      <w:pPr>
+        <w:ind w:left="1620" w:hanging="420"/>
+      </w:pPr>
+    </w:lvl>
+    <w:lvl w:ilvl="3" w:tplc="0409000F" w:tentative="1">
+      <w:start w:val="1"/>
+      <w:numFmt w:val="decimal"/>
+      <w:lvlText w:val="%4."/>
+      <w:lvlJc w:val="left"/>
+      <w:pPr>
+        <w:ind w:left="2040" w:hanging="420"/>
+      </w:pPr>
+    </w:lvl>
+    <w:lvl w:ilvl="4" w:tplc="04090019" w:tentative="1">
+      <w:start w:val="1"/>
+      <w:numFmt w:val="lowerLetter"/>
+      <w:lvlText w:val="%5)"/>
+      <w:lvlJc w:val="left"/>
+      <w:pPr>
+        <w:ind w:left="2460" w:hanging="420"/>
+      </w:pPr>
+    </w:lvl>
+    <w:lvl w:ilvl="5" w:tplc="0409001B" w:tentative="1">
+      <w:start w:val="1"/>
+      <w:numFmt w:val="lowerRoman"/>
+      <w:lvlText w:val="%6."/>
+      <w:lvlJc w:val="right"/>
+      <w:pPr>
+        <w:ind w:left="2880" w:hanging="420"/>
+      </w:pPr>
+    </w:lvl>
+    <w:lvl w:ilvl="6" w:tplc="0409000F" w:tentative="1">
+      <w:start w:val="1"/>
+      <w:numFmt w:val="decimal"/>
+      <w:lvlText w:val="%7."/>
+      <w:lvlJc w:val="left"/>
+      <w:pPr>
+        <w:ind w:left="3300" w:hanging="420"/>
+      </w:pPr>
+    </w:lvl>
+    <w:lvl w:ilvl="7" w:tplc="04090019" w:tentative="1">
+      <w:start w:val="1"/>
+      <w:numFmt w:val="lowerLetter"/>
+      <w:lvlText w:val="%8)"/>
+      <w:lvlJc w:val="left"/>
+      <w:pPr>
+        <w:ind w:left="3720" w:hanging="420"/>
+      </w:pPr>
+    </w:lvl>
+    <w:lvl w:ilvl="8" w:tplc="0409001B" w:tentative="1">
+      <w:start w:val="1"/>
+      <w:numFmt w:val="lowerRoman"/>
+      <w:lvlText w:val="%9."/>
+      <w:lvlJc w:val="right"/>
+      <w:pPr>
+        <w:ind w:left="4140" w:hanging="420"/>
+      </w:pPr>
+    </w:lvl>
+  </w:abstractNum>
   <w:num w:numId="1">
+    <w:abstractNumId w:val="1"/>
+  </w:num>
+  <w:num w:numId="2">
+    <w:abstractNumId w:val="2"/>
+  </w:num>
+  <w:num w:numId="3">
     <w:abstractNumId w:val="0"/>
   </w:num>
 </w:numbering>
@@ -5449,6 +7422,17 @@
       <w:u w:val="single"/>
     </w:rPr>
   </w:style>
+  <w:style w:type="character" w:styleId="a7">
+    <w:name w:val="Strong"/>
+    <w:basedOn w:val="a0"/>
+    <w:uiPriority w:val="22"/>
+    <w:qFormat/>
+    <w:rsid w:val="005D6BD3"/>
+    <w:rPr>
+      <w:b/>
+      <w:bCs/>
+    </w:rPr>
+  </w:style>
 </w:styles>
 </file>
 
@@ -5730,6 +7714,17 @@
     <w:rPr>
       <w:color w:val="0000FF"/>
       <w:u w:val="single"/>
+    </w:rPr>
+  </w:style>
+  <w:style w:type="character" w:styleId="a7">
+    <w:name w:val="Strong"/>
+    <w:basedOn w:val="a0"/>
+    <w:uiPriority w:val="22"/>
+    <w:qFormat/>
+    <w:rsid w:val="005D6BD3"/>
+    <w:rPr>
+      <w:b/>
+      <w:bCs/>
     </w:rPr>
   </w:style>
 </w:styles>

</xml_diff>